<commit_message>
Finish version 1.0 of HW1.
</commit_message>
<xml_diff>
--- a/HW1/MNIST/hw1report_109062631.docx
+++ b/HW1/MNIST/hw1report_109062631.docx
@@ -268,7 +268,7 @@
         <mc:AlternateContent>
           <mc:Choice Requires="wpg">
             <w:drawing>
-              <wp:anchor distT="0" distB="0" distL="114300" distR="114300" simplePos="0" relativeHeight="251678720" behindDoc="1" locked="0" layoutInCell="1" allowOverlap="1" wp14:anchorId="2CA58500" wp14:editId="78980465">
+              <wp:anchor distT="0" distB="0" distL="114300" distR="114300" simplePos="0" relativeHeight="251677696" behindDoc="1" locked="0" layoutInCell="1" allowOverlap="1" wp14:anchorId="2CA58500" wp14:editId="3DEB17FB">
                 <wp:simplePos x="0" y="0"/>
                 <wp:positionH relativeFrom="column">
                   <wp:posOffset>56515</wp:posOffset>
@@ -421,7 +421,7 @@
           </mc:Choice>
           <mc:Fallback>
             <w:pict>
-              <v:group w14:anchorId="2CA58500" id="群組 11" o:spid="_x0000_s1026" style="position:absolute;left:0;text-align:left;margin-left:4.45pt;margin-top:217pt;width:484.5pt;height:264.85pt;z-index:-251637760;mso-position-vertical-relative:page;mso-width-relative:margin;mso-height-relative:margin" coordorigin="551" coordsize="61534,33642" o:gfxdata="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">
+              <v:group w14:anchorId="2CA58500" id="群組 11" o:spid="_x0000_s1026" style="position:absolute;left:0;text-align:left;margin-left:4.45pt;margin-top:217pt;width:484.5pt;height:264.85pt;z-index:-251638784;mso-position-vertical-relative:page;mso-width-relative:margin;mso-height-relative:margin" coordorigin="551" coordsize="61534,33642" o:gfxdata="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">
                 <v:shapetype id="_x0000_t75" coordsize="21600,21600" o:spt="75" o:preferrelative="t" path="m@4@5l@4@11@9@11@9@5xe" filled="f" stroked="f">
                   <v:stroke joinstyle="miter"/>
                   <v:formulas>
@@ -1019,110 +1019,151 @@
       <w:pPr>
         <w:pStyle w:val="a5"/>
         <w:spacing w:line="600" w:lineRule="exact"/>
-        <w:ind w:leftChars="0" w:left="0"/>
-        <w:rPr>
-          <w:rFonts w:ascii="Noto Sans CJK TC DemiLight" w:hAnsi="Noto Sans CJK TC DemiLight" w:cs="Times New Roman"/>
-          <w:spacing w:val="-1"/>
-          <w:kern w:val="0"/>
-          <w:sz w:val="28"/>
-          <w:szCs w:val="28"/>
-        </w:rPr>
-      </w:pPr>
-    </w:p>
-    <w:p>
-      <w:pPr>
-        <w:pStyle w:val="a5"/>
-        <w:spacing w:line="600" w:lineRule="exact"/>
-        <w:ind w:leftChars="0" w:left="0"/>
-        <w:rPr>
-          <w:rFonts w:ascii="Noto Sans CJK TC DemiLight" w:hAnsi="Noto Sans CJK TC DemiLight" w:cs="Times New Roman"/>
-          <w:spacing w:val="-1"/>
-          <w:kern w:val="0"/>
-          <w:sz w:val="28"/>
-          <w:szCs w:val="28"/>
-        </w:rPr>
-      </w:pPr>
-    </w:p>
-    <w:p>
-      <w:pPr>
-        <w:pStyle w:val="a5"/>
-        <w:spacing w:line="600" w:lineRule="exact"/>
-        <w:ind w:leftChars="0" w:left="0"/>
-        <w:rPr>
-          <w:rFonts w:ascii="Noto Sans CJK TC DemiLight" w:hAnsi="Noto Sans CJK TC DemiLight" w:cs="Times New Roman"/>
-          <w:spacing w:val="-1"/>
-          <w:kern w:val="0"/>
-          <w:sz w:val="28"/>
-          <w:szCs w:val="28"/>
-        </w:rPr>
-      </w:pPr>
-    </w:p>
-    <w:p>
-      <w:pPr>
-        <w:pStyle w:val="a5"/>
-        <w:spacing w:line="600" w:lineRule="exact"/>
-        <w:ind w:leftChars="0" w:left="0"/>
-        <w:rPr>
-          <w:rFonts w:ascii="Noto Sans CJK TC DemiLight" w:hAnsi="Noto Sans CJK TC DemiLight" w:cs="Times New Roman"/>
-          <w:spacing w:val="-1"/>
-          <w:kern w:val="0"/>
-          <w:sz w:val="28"/>
-          <w:szCs w:val="28"/>
-        </w:rPr>
-      </w:pPr>
-    </w:p>
-    <w:p>
-      <w:pPr>
-        <w:pStyle w:val="a5"/>
-        <w:spacing w:line="600" w:lineRule="exact"/>
-        <w:ind w:leftChars="0" w:left="0"/>
-        <w:rPr>
-          <w:rFonts w:ascii="Noto Sans CJK TC DemiLight" w:hAnsi="Noto Sans CJK TC DemiLight" w:cs="Times New Roman"/>
-          <w:spacing w:val="-1"/>
-          <w:kern w:val="0"/>
-          <w:sz w:val="28"/>
-          <w:szCs w:val="28"/>
-        </w:rPr>
-      </w:pPr>
-    </w:p>
-    <w:p>
-      <w:pPr>
-        <w:pStyle w:val="a5"/>
-        <w:spacing w:line="600" w:lineRule="exact"/>
-        <w:ind w:leftChars="0" w:left="0"/>
-        <w:rPr>
-          <w:rFonts w:ascii="Noto Sans CJK TC DemiLight" w:hAnsi="Noto Sans CJK TC DemiLight" w:cs="Times New Roman"/>
-          <w:spacing w:val="-1"/>
-          <w:kern w:val="0"/>
-          <w:sz w:val="28"/>
-          <w:szCs w:val="28"/>
-        </w:rPr>
-      </w:pPr>
-    </w:p>
-    <w:p>
-      <w:pPr>
-        <w:pStyle w:val="a5"/>
-        <w:spacing w:line="600" w:lineRule="exact"/>
-        <w:ind w:leftChars="0" w:left="0"/>
-        <w:rPr>
-          <w:rFonts w:ascii="Noto Sans CJK TC DemiLight" w:hAnsi="Noto Sans CJK TC DemiLight" w:cs="Times New Roman"/>
-          <w:spacing w:val="-1"/>
-          <w:kern w:val="0"/>
-          <w:sz w:val="28"/>
-          <w:szCs w:val="28"/>
-        </w:rPr>
-      </w:pPr>
-    </w:p>
-    <w:p>
-      <w:pPr>
-        <w:rPr>
-          <w:rFonts w:ascii="Noto Sans CJK TC DemiLight" w:hAnsi="Noto Sans CJK TC DemiLight" w:cs="Times New Roman"/>
-          <w:spacing w:val="-1"/>
-          <w:kern w:val="0"/>
-          <w:sz w:val="28"/>
-          <w:szCs w:val="28"/>
-        </w:rPr>
-      </w:pPr>
+        <w:ind w:leftChars="0" w:left="0" w:firstLineChars="200" w:firstLine="556"/>
+        <w:rPr>
+          <w:rFonts w:ascii="Noto Sans CJK TC DemiLight" w:hAnsi="Noto Sans CJK TC DemiLight" w:cs="Times New Roman"/>
+          <w:spacing w:val="-1"/>
+          <w:kern w:val="0"/>
+          <w:sz w:val="28"/>
+          <w:szCs w:val="28"/>
+        </w:rPr>
+      </w:pPr>
+      <w:r>
+        <w:rPr>
+          <w:rFonts w:ascii="Noto Sans CJK TC DemiLight" w:hAnsi="Noto Sans CJK TC DemiLight" w:cs="Times New Roman" w:hint="eastAsia"/>
+          <w:spacing w:val="-1"/>
+          <w:kern w:val="0"/>
+          <w:sz w:val="28"/>
+          <w:szCs w:val="28"/>
+        </w:rPr>
+        <w:t>經過大約</w:t>
+      </w:r>
+      <w:r>
+        <w:rPr>
+          <w:rFonts w:ascii="Noto Sans CJK TC DemiLight" w:hAnsi="Noto Sans CJK TC DemiLight" w:cs="Times New Roman"/>
+          <w:spacing w:val="-1"/>
+          <w:kern w:val="0"/>
+          <w:sz w:val="28"/>
+          <w:szCs w:val="28"/>
+        </w:rPr>
+        <w:t>138.04</w:t>
+      </w:r>
+      <w:r>
+        <w:rPr>
+          <w:rFonts w:ascii="Noto Sans CJK TC DemiLight" w:hAnsi="Noto Sans CJK TC DemiLight" w:cs="Times New Roman" w:hint="eastAsia"/>
+          <w:spacing w:val="-1"/>
+          <w:kern w:val="0"/>
+          <w:sz w:val="28"/>
+          <w:szCs w:val="28"/>
+        </w:rPr>
+        <w:t>秒之後，就可以得到使用上圖架構訓練出的NN模型，預測測試資料集（</w:t>
+      </w:r>
+      <w:r>
+        <w:rPr>
+          <w:rFonts w:ascii="Noto Sans CJK TC DemiLight" w:hAnsi="Noto Sans CJK TC DemiLight" w:cs="Times New Roman"/>
+          <w:spacing w:val="-1"/>
+          <w:kern w:val="0"/>
+          <w:sz w:val="28"/>
+          <w:szCs w:val="28"/>
+        </w:rPr>
+        <w:t>testing set</w:t>
+      </w:r>
+      <w:r>
+        <w:rPr>
+          <w:rFonts w:ascii="Noto Sans CJK TC DemiLight" w:hAnsi="Noto Sans CJK TC DemiLight" w:cs="Times New Roman" w:hint="eastAsia"/>
+          <w:spacing w:val="-1"/>
+          <w:kern w:val="0"/>
+          <w:sz w:val="28"/>
+          <w:szCs w:val="28"/>
+        </w:rPr>
+        <w:t>）</w:t>
+      </w:r>
+      <w:r>
+        <w:rPr>
+          <w:rFonts w:ascii="Noto Sans CJK TC DemiLight" w:hAnsi="Noto Sans CJK TC DemiLight" w:cs="Times New Roman" w:hint="eastAsia"/>
+          <w:spacing w:val="-1"/>
+          <w:kern w:val="0"/>
+          <w:sz w:val="28"/>
+          <w:szCs w:val="28"/>
+        </w:rPr>
+        <w:t>有</w:t>
+      </w:r>
+      <w:r>
+        <w:rPr>
+          <w:rFonts w:ascii="Noto Sans CJK TC DemiLight" w:hAnsi="Noto Sans CJK TC DemiLight" w:cs="Times New Roman" w:hint="eastAsia"/>
+          <w:spacing w:val="-1"/>
+          <w:kern w:val="0"/>
+          <w:sz w:val="28"/>
+          <w:szCs w:val="28"/>
+          <w:u w:val="double"/>
+        </w:rPr>
+        <w:t>a</w:t>
+      </w:r>
+      <w:r>
+        <w:rPr>
+          <w:rFonts w:ascii="Noto Sans CJK TC DemiLight" w:hAnsi="Noto Sans CJK TC DemiLight" w:cs="Times New Roman"/>
+          <w:spacing w:val="-1"/>
+          <w:kern w:val="0"/>
+          <w:sz w:val="28"/>
+          <w:szCs w:val="28"/>
+          <w:u w:val="double"/>
+        </w:rPr>
+        <w:t>ccuracy</w:t>
+      </w:r>
+      <w:r>
+        <w:rPr>
+          <w:rFonts w:ascii="Noto Sans CJK TC DemiLight" w:hAnsi="Noto Sans CJK TC DemiLight" w:cs="Times New Roman" w:hint="eastAsia"/>
+          <w:spacing w:val="-1"/>
+          <w:kern w:val="0"/>
+          <w:sz w:val="28"/>
+          <w:szCs w:val="28"/>
+          <w:u w:val="double"/>
+        </w:rPr>
+        <w:t>約為</w:t>
+      </w:r>
+      <w:r>
+        <w:rPr>
+          <w:rFonts w:ascii="Noto Sans CJK TC DemiLight" w:hAnsi="Noto Sans CJK TC DemiLight" w:cs="Times New Roman"/>
+          <w:spacing w:val="-1"/>
+          <w:kern w:val="0"/>
+          <w:sz w:val="28"/>
+          <w:szCs w:val="28"/>
+          <w:u w:val="double"/>
+        </w:rPr>
+        <w:t>90.200</w:t>
+      </w:r>
+      <w:r>
+        <w:rPr>
+          <w:rFonts w:ascii="Noto Sans CJK TC DemiLight" w:hAnsi="Noto Sans CJK TC DemiLight" w:cs="Times New Roman" w:hint="eastAsia"/>
+          <w:spacing w:val="-1"/>
+          <w:kern w:val="0"/>
+          <w:sz w:val="28"/>
+          <w:szCs w:val="28"/>
+          <w:u w:val="double"/>
+        </w:rPr>
+        <w:t>3</w:t>
+      </w:r>
+      <w:r>
+        <w:rPr>
+          <w:rFonts w:ascii="Noto Sans CJK TC DemiLight" w:hAnsi="Noto Sans CJK TC DemiLight" w:cs="Times New Roman"/>
+          <w:spacing w:val="-1"/>
+          <w:kern w:val="0"/>
+          <w:sz w:val="28"/>
+          <w:szCs w:val="28"/>
+          <w:u w:val="double"/>
+        </w:rPr>
+        <w:t>%</w:t>
+      </w:r>
+      <w:r>
+        <w:rPr>
+          <w:rFonts w:ascii="Noto Sans CJK TC DemiLight" w:hAnsi="Noto Sans CJK TC DemiLight" w:cs="Times New Roman" w:hint="eastAsia"/>
+          <w:spacing w:val="-1"/>
+          <w:kern w:val="0"/>
+          <w:sz w:val="28"/>
+          <w:szCs w:val="28"/>
+        </w:rPr>
+        <w:t>。</w:t>
+      </w:r>
     </w:p>
     <w:p>
       <w:pPr>
@@ -1145,6 +1186,7 @@
           <w:sz w:val="36"/>
           <w:szCs w:val="30"/>
         </w:rPr>
+        <w:lastRenderedPageBreak/>
         <w:t>第</w:t>
       </w:r>
       <w:r>
@@ -2891,183 +2933,95 @@
     </w:p>
     <w:p>
       <w:pPr>
-        <w:rPr>
-          <w:rFonts w:ascii="Noto Sans CJK TC DemiLight" w:hAnsi="Noto Sans CJK TC DemiLight" w:cs="Times New Roman"/>
-          <w:spacing w:val="-1"/>
-          <w:kern w:val="0"/>
-          <w:sz w:val="28"/>
-          <w:szCs w:val="28"/>
-        </w:rPr>
-      </w:pPr>
-      <w:r>
-        <w:rPr>
-          <w:rFonts w:ascii="Noto Sans CJK TC DemiLight" w:hAnsi="Noto Sans CJK TC DemiLight" w:cs="Times New Roman" w:hint="eastAsia"/>
-          <w:spacing w:val="-1"/>
-          <w:kern w:val="0"/>
-          <w:sz w:val="28"/>
-          <w:szCs w:val="28"/>
-        </w:rPr>
-        <w:t>一般來說，適度地增加</w:t>
-      </w:r>
-      <w:r>
-        <w:rPr>
-          <w:rFonts w:ascii="Noto Sans CJK TC DemiLight" w:hAnsi="Noto Sans CJK TC DemiLight" w:cs="Times New Roman" w:hint="eastAsia"/>
-          <w:spacing w:val="-1"/>
-          <w:kern w:val="0"/>
-          <w:sz w:val="28"/>
-          <w:szCs w:val="28"/>
-        </w:rPr>
-        <w:t>NN</w:t>
-      </w:r>
-      <w:r>
-        <w:rPr>
-          <w:rFonts w:ascii="Noto Sans CJK TC DemiLight" w:hAnsi="Noto Sans CJK TC DemiLight" w:cs="Times New Roman" w:hint="eastAsia"/>
-          <w:spacing w:val="-1"/>
-          <w:kern w:val="0"/>
-          <w:sz w:val="28"/>
-          <w:szCs w:val="28"/>
-        </w:rPr>
-        <w:t>的層數，以及每一層n</w:t>
-      </w:r>
-      <w:r>
-        <w:rPr>
-          <w:rFonts w:ascii="Noto Sans CJK TC DemiLight" w:hAnsi="Noto Sans CJK TC DemiLight" w:cs="Times New Roman"/>
-          <w:spacing w:val="-1"/>
-          <w:kern w:val="0"/>
-          <w:sz w:val="28"/>
-          <w:szCs w:val="28"/>
-        </w:rPr>
-        <w:t>euron</w:t>
-      </w:r>
-      <w:r>
-        <w:rPr>
-          <w:rFonts w:ascii="Noto Sans CJK TC DemiLight" w:hAnsi="Noto Sans CJK TC DemiLight" w:cs="Times New Roman" w:hint="eastAsia"/>
-          <w:spacing w:val="-1"/>
-          <w:kern w:val="0"/>
-          <w:sz w:val="28"/>
-          <w:szCs w:val="28"/>
-        </w:rPr>
-        <w:t>的個數，可以讓</w:t>
-      </w:r>
-      <w:r>
-        <w:rPr>
-          <w:rFonts w:ascii="Noto Sans CJK TC DemiLight" w:hAnsi="Noto Sans CJK TC DemiLight" w:cs="Times New Roman" w:hint="eastAsia"/>
-          <w:spacing w:val="-1"/>
-          <w:kern w:val="0"/>
-          <w:sz w:val="28"/>
-          <w:szCs w:val="28"/>
-        </w:rPr>
-        <w:t>NN</w:t>
-      </w:r>
-      <w:r>
-        <w:rPr>
-          <w:rFonts w:ascii="Noto Sans CJK TC DemiLight" w:hAnsi="Noto Sans CJK TC DemiLight" w:cs="Times New Roman" w:hint="eastAsia"/>
-          <w:spacing w:val="-1"/>
-          <w:kern w:val="0"/>
-          <w:sz w:val="28"/>
-          <w:szCs w:val="28"/>
-        </w:rPr>
-        <w:t>抽取出t</w:t>
-      </w:r>
-      <w:r>
-        <w:rPr>
-          <w:rFonts w:ascii="Noto Sans CJK TC DemiLight" w:hAnsi="Noto Sans CJK TC DemiLight" w:cs="Times New Roman"/>
-          <w:spacing w:val="-1"/>
-          <w:kern w:val="0"/>
-          <w:sz w:val="28"/>
-          <w:szCs w:val="28"/>
-        </w:rPr>
-        <w:t>raining</w:t>
-      </w:r>
-      <w:r>
-        <w:rPr>
-          <w:rFonts w:ascii="Noto Sans CJK TC DemiLight" w:hAnsi="Noto Sans CJK TC DemiLight" w:cs="Times New Roman" w:hint="eastAsia"/>
-          <w:spacing w:val="-1"/>
-          <w:kern w:val="0"/>
-          <w:sz w:val="28"/>
-          <w:szCs w:val="28"/>
-        </w:rPr>
-        <w:t xml:space="preserve"> </w:t>
-      </w:r>
-      <w:r>
-        <w:rPr>
-          <w:rFonts w:ascii="Noto Sans CJK TC DemiLight" w:hAnsi="Noto Sans CJK TC DemiLight" w:cs="Times New Roman"/>
-          <w:spacing w:val="-1"/>
-          <w:kern w:val="0"/>
-          <w:sz w:val="28"/>
-          <w:szCs w:val="28"/>
-        </w:rPr>
-        <w:t>data</w:t>
-      </w:r>
-      <w:r>
-        <w:rPr>
-          <w:rFonts w:ascii="Noto Sans CJK TC DemiLight" w:hAnsi="Noto Sans CJK TC DemiLight" w:cs="Times New Roman" w:hint="eastAsia"/>
-          <w:spacing w:val="-1"/>
-          <w:kern w:val="0"/>
-          <w:sz w:val="28"/>
-          <w:szCs w:val="28"/>
-        </w:rPr>
-        <w:t>的更多特徵（f</w:t>
-      </w:r>
-      <w:r>
-        <w:rPr>
-          <w:rFonts w:ascii="Noto Sans CJK TC DemiLight" w:hAnsi="Noto Sans CJK TC DemiLight" w:cs="Times New Roman"/>
-          <w:spacing w:val="-1"/>
-          <w:kern w:val="0"/>
-          <w:sz w:val="28"/>
-          <w:szCs w:val="28"/>
-        </w:rPr>
-        <w:t>eature</w:t>
-      </w:r>
-      <w:r>
-        <w:rPr>
-          <w:rFonts w:ascii="Noto Sans CJK TC DemiLight" w:hAnsi="Noto Sans CJK TC DemiLight" w:cs="Times New Roman" w:hint="eastAsia"/>
-          <w:spacing w:val="-1"/>
-          <w:kern w:val="0"/>
-          <w:sz w:val="28"/>
-          <w:szCs w:val="28"/>
-        </w:rPr>
-        <w:t>），進而訓練出更好的模型，對於t</w:t>
-      </w:r>
-      <w:r>
-        <w:rPr>
-          <w:rFonts w:ascii="Noto Sans CJK TC DemiLight" w:hAnsi="Noto Sans CJK TC DemiLight" w:cs="Times New Roman"/>
-          <w:spacing w:val="-1"/>
-          <w:kern w:val="0"/>
-          <w:sz w:val="28"/>
-          <w:szCs w:val="28"/>
-        </w:rPr>
-        <w:t>esting data</w:t>
-      </w:r>
-      <w:r>
-        <w:rPr>
-          <w:rFonts w:ascii="Noto Sans CJK TC DemiLight" w:hAnsi="Noto Sans CJK TC DemiLight" w:cs="Times New Roman" w:hint="eastAsia"/>
-          <w:spacing w:val="-1"/>
-          <w:kern w:val="0"/>
-          <w:sz w:val="28"/>
-          <w:szCs w:val="28"/>
-        </w:rPr>
-        <w:t>的預測正確率（a</w:t>
-      </w:r>
-      <w:r>
-        <w:rPr>
-          <w:rFonts w:ascii="Noto Sans CJK TC DemiLight" w:hAnsi="Noto Sans CJK TC DemiLight" w:cs="Times New Roman"/>
-          <w:spacing w:val="-1"/>
-          <w:kern w:val="0"/>
-          <w:sz w:val="28"/>
-          <w:szCs w:val="28"/>
-        </w:rPr>
-        <w:t>ccuracy</w:t>
-      </w:r>
-      <w:r>
-        <w:rPr>
-          <w:rFonts w:ascii="Noto Sans CJK TC DemiLight" w:hAnsi="Noto Sans CJK TC DemiLight" w:cs="Times New Roman" w:hint="eastAsia"/>
-          <w:spacing w:val="-1"/>
-          <w:kern w:val="0"/>
-          <w:sz w:val="28"/>
-          <w:szCs w:val="28"/>
-        </w:rPr>
-        <w:t>）越</w:t>
+        <w:ind w:firstLineChars="200" w:firstLine="556"/>
+        <w:rPr>
+          <w:rFonts w:ascii="Noto Sans CJK TC DemiLight" w:hAnsi="Noto Sans CJK TC DemiLight" w:cs="Times New Roman"/>
+          <w:spacing w:val="-1"/>
+          <w:kern w:val="0"/>
+          <w:sz w:val="28"/>
+          <w:szCs w:val="28"/>
+        </w:rPr>
+      </w:pPr>
+      <w:r>
+        <w:rPr>
+          <w:rFonts w:ascii="Noto Sans CJK TC DemiLight" w:hAnsi="Noto Sans CJK TC DemiLight" w:cs="Times New Roman" w:hint="eastAsia"/>
+          <w:spacing w:val="-1"/>
+          <w:kern w:val="0"/>
+          <w:sz w:val="28"/>
+          <w:szCs w:val="28"/>
+        </w:rPr>
+        <w:t>因為本次作業使用的資料集不是太複雜，所以NN模型經過約10次的epoch之後，對於t</w:t>
+      </w:r>
+      <w:r>
+        <w:rPr>
+          <w:rFonts w:ascii="Noto Sans CJK TC DemiLight" w:hAnsi="Noto Sans CJK TC DemiLight" w:cs="Times New Roman"/>
+          <w:spacing w:val="-1"/>
+          <w:kern w:val="0"/>
+          <w:sz w:val="28"/>
+          <w:szCs w:val="28"/>
+        </w:rPr>
+        <w:t xml:space="preserve">raining </w:t>
+      </w:r>
+      <w:r>
+        <w:rPr>
+          <w:rFonts w:ascii="Noto Sans CJK TC DemiLight" w:hAnsi="Noto Sans CJK TC DemiLight" w:cs="Times New Roman" w:hint="eastAsia"/>
+          <w:spacing w:val="-1"/>
+          <w:kern w:val="0"/>
+          <w:sz w:val="28"/>
+          <w:szCs w:val="28"/>
+        </w:rPr>
+        <w:t>loss和</w:t>
+      </w:r>
+      <w:r>
+        <w:rPr>
+          <w:rFonts w:ascii="Noto Sans CJK TC DemiLight" w:hAnsi="Noto Sans CJK TC DemiLight" w:cs="Times New Roman"/>
+          <w:spacing w:val="-1"/>
+          <w:kern w:val="0"/>
+          <w:sz w:val="28"/>
+          <w:szCs w:val="28"/>
+        </w:rPr>
+        <w:t>validation loss</w:t>
+      </w:r>
+      <w:r>
+        <w:rPr>
+          <w:rFonts w:ascii="Noto Sans CJK TC DemiLight" w:hAnsi="Noto Sans CJK TC DemiLight" w:cs="Times New Roman" w:hint="eastAsia"/>
+          <w:spacing w:val="-1"/>
+          <w:kern w:val="0"/>
+          <w:sz w:val="28"/>
+          <w:szCs w:val="28"/>
+        </w:rPr>
+        <w:t>的變動，都趨向於收斂到某個</w:t>
+      </w:r>
+      <w:r>
+        <w:rPr>
+          <w:rFonts w:ascii="Noto Sans CJK TC DemiLight" w:hAnsi="Noto Sans CJK TC DemiLight" w:cs="Times New Roman" w:hint="eastAsia"/>
+          <w:spacing w:val="-1"/>
+          <w:kern w:val="0"/>
+          <w:sz w:val="28"/>
+          <w:szCs w:val="28"/>
+        </w:rPr>
+        <w:lastRenderedPageBreak/>
+        <w:t>定值，所以以下的圖表就以e</w:t>
+      </w:r>
+      <w:r>
+        <w:rPr>
+          <w:rFonts w:ascii="Noto Sans CJK TC DemiLight" w:hAnsi="Noto Sans CJK TC DemiLight" w:cs="Times New Roman"/>
+          <w:spacing w:val="-1"/>
+          <w:kern w:val="0"/>
+          <w:sz w:val="28"/>
+          <w:szCs w:val="28"/>
+        </w:rPr>
+        <w:t>poch</w:t>
+      </w:r>
+      <w:r>
+        <w:rPr>
+          <w:rFonts w:ascii="Noto Sans CJK TC DemiLight" w:hAnsi="Noto Sans CJK TC DemiLight" w:cs="Times New Roman" w:hint="eastAsia"/>
+          <w:spacing w:val="-1"/>
+          <w:kern w:val="0"/>
+          <w:sz w:val="28"/>
+          <w:szCs w:val="28"/>
+        </w:rPr>
+        <w:t>總數為10的情況來繪製。</w:t>
       </w:r>
     </w:p>
     <w:p>
@@ -3080,6 +3034,309 @@
           <w:szCs w:val="28"/>
         </w:rPr>
       </w:pPr>
+      <w:r>
+        <w:rPr>
+          <w:rFonts w:ascii="Noto Sans CJK TC DemiLight" w:hAnsi="Noto Sans CJK TC DemiLight" w:cs="Times New Roman"/>
+          <w:noProof/>
+          <w:spacing w:val="-1"/>
+          <w:kern w:val="0"/>
+          <w:sz w:val="28"/>
+          <w:szCs w:val="28"/>
+        </w:rPr>
+        <mc:AlternateContent>
+          <mc:Choice Requires="wpg">
+            <w:drawing>
+              <wp:anchor distT="0" distB="0" distL="114300" distR="114300" simplePos="0" relativeHeight="251680768" behindDoc="1" locked="0" layoutInCell="1" allowOverlap="1" wp14:anchorId="01BBE8BB" wp14:editId="27223837">
+                <wp:simplePos x="0" y="0"/>
+                <wp:positionH relativeFrom="margin">
+                  <wp:align>center</wp:align>
+                </wp:positionH>
+                <wp:positionV relativeFrom="paragraph">
+                  <wp:posOffset>60123</wp:posOffset>
+                </wp:positionV>
+                <wp:extent cx="5756275" cy="3956074"/>
+                <wp:effectExtent l="0" t="0" r="15875" b="6350"/>
+                <wp:wrapNone/>
+                <wp:docPr id="4" name="群組 4"/>
+                <wp:cNvGraphicFramePr/>
+                <a:graphic xmlns:a="http://schemas.openxmlformats.org/drawingml/2006/main">
+                  <a:graphicData uri="http://schemas.microsoft.com/office/word/2010/wordprocessingGroup">
+                    <wpg:wgp>
+                      <wpg:cNvGrpSpPr/>
+                      <wpg:grpSpPr>
+                        <a:xfrm>
+                          <a:off x="0" y="0"/>
+                          <a:ext cx="5756275" cy="3956074"/>
+                          <a:chOff x="0" y="0"/>
+                          <a:chExt cx="5756275" cy="3956074"/>
+                        </a:xfrm>
+                      </wpg:grpSpPr>
+                      <wpg:graphicFrame>
+                        <wpg:cNvPr id="1" name="圖表 1">
+                          <a:extLst>
+                            <a:ext uri="{FF2B5EF4-FFF2-40B4-BE49-F238E27FC236}">
+                              <a16:creationId xmlns:a16="http://schemas.microsoft.com/office/drawing/2014/main" id="{2E5B4476-AD09-48F3-A6E3-A7D69E1DBFA7}"/>
+                            </a:ext>
+                          </a:extLst>
+                        </wpg:cNvPr>
+                        <wpg:cNvFrPr/>
+                        <wpg:xfrm>
+                          <a:off x="0" y="0"/>
+                          <a:ext cx="5756275" cy="3453765"/>
+                        </wpg:xfrm>
+                        <a:graphic>
+                          <a:graphicData uri="http://schemas.openxmlformats.org/drawingml/2006/chart">
+                            <c:chart xmlns:c="http://schemas.openxmlformats.org/drawingml/2006/chart" xmlns:r="http://schemas.openxmlformats.org/officeDocument/2006/relationships" r:id="rId10"/>
+                          </a:graphicData>
+                        </a:graphic>
+                      </wpg:graphicFrame>
+                      <wps:wsp>
+                        <wps:cNvPr id="2" name="文字方塊 2"/>
+                        <wps:cNvSpPr txBox="1"/>
+                        <wps:spPr>
+                          <a:xfrm>
+                            <a:off x="348847" y="3395805"/>
+                            <a:ext cx="5052985" cy="560269"/>
+                          </a:xfrm>
+                          <a:prstGeom prst="rect">
+                            <a:avLst/>
+                          </a:prstGeom>
+                          <a:noFill/>
+                          <a:ln w="6350">
+                            <a:noFill/>
+                          </a:ln>
+                        </wps:spPr>
+                        <wps:txbx>
+                          <w:txbxContent>
+                            <w:p>
+                              <w:pPr>
+                                <w:jc w:val="center"/>
+                                <w:rPr>
+                                  <w:rFonts w:asciiTheme="majorHAnsi" w:hAnsiTheme="majorHAnsi"/>
+                                  <w:sz w:val="28"/>
+                                  <w:szCs w:val="28"/>
+                                </w:rPr>
+                              </w:pPr>
+                              <w:r>
+                                <w:rPr>
+                                  <w:rFonts w:asciiTheme="majorHAnsi" w:hAnsiTheme="majorHAnsi"/>
+                                  <w:sz w:val="28"/>
+                                  <w:szCs w:val="28"/>
+                                </w:rPr>
+                                <w:t>Figure: Total loss on training set &amp; validation set</w:t>
+                              </w:r>
+                            </w:p>
+                            <w:p>
+                              <w:pPr>
+                                <w:jc w:val="center"/>
+                                <w:rPr>
+                                  <w:rFonts w:asciiTheme="majorHAnsi" w:hAnsiTheme="majorHAnsi"/>
+                                  <w:sz w:val="28"/>
+                                  <w:szCs w:val="28"/>
+                                </w:rPr>
+                              </w:pPr>
+                              <w:r>
+                                <w:rPr>
+                                  <w:rFonts w:asciiTheme="majorHAnsi" w:hAnsiTheme="majorHAnsi"/>
+                                  <w:sz w:val="28"/>
+                                  <w:szCs w:val="28"/>
+                                </w:rPr>
+                                <w:t>(X-axis</w:t>
+                              </w:r>
+                              <w:r>
+                                <w:rPr>
+                                  <w:rFonts w:asciiTheme="majorHAnsi" w:hAnsiTheme="majorHAnsi"/>
+                                  <w:sz w:val="28"/>
+                                  <w:szCs w:val="28"/>
+                                </w:rPr>
+                                <w:t xml:space="preserve">: </w:t>
+                              </w:r>
+                              <w:r>
+                                <w:rPr>
+                                  <w:rFonts w:asciiTheme="majorHAnsi" w:hAnsiTheme="majorHAnsi"/>
+                                  <w:sz w:val="28"/>
+                                  <w:szCs w:val="28"/>
+                                </w:rPr>
+                                <w:t xml:space="preserve">the number of </w:t>
+                              </w:r>
+                              <w:proofErr w:type="gramStart"/>
+                              <w:r>
+                                <w:rPr>
+                                  <w:rFonts w:asciiTheme="majorHAnsi" w:hAnsiTheme="majorHAnsi"/>
+                                  <w:sz w:val="28"/>
+                                  <w:szCs w:val="28"/>
+                                </w:rPr>
+                                <w:t>epoch</w:t>
+                              </w:r>
+                              <w:proofErr w:type="gramEnd"/>
+                              <w:r>
+                                <w:rPr>
+                                  <w:rFonts w:asciiTheme="majorHAnsi" w:hAnsiTheme="majorHAnsi"/>
+                                  <w:sz w:val="28"/>
+                                  <w:szCs w:val="28"/>
+                                </w:rPr>
+                                <w:t>, Y-axis</w:t>
+                              </w:r>
+                              <w:r>
+                                <w:rPr>
+                                  <w:rFonts w:asciiTheme="majorHAnsi" w:hAnsiTheme="majorHAnsi"/>
+                                  <w:sz w:val="28"/>
+                                  <w:szCs w:val="28"/>
+                                </w:rPr>
+                                <w:t>:</w:t>
+                              </w:r>
+                              <w:r>
+                                <w:rPr>
+                                  <w:rFonts w:asciiTheme="majorHAnsi" w:hAnsiTheme="majorHAnsi"/>
+                                  <w:sz w:val="28"/>
+                                  <w:szCs w:val="28"/>
+                                </w:rPr>
+                                <w:t xml:space="preserve"> C-E loss value)</w:t>
+                              </w:r>
+                            </w:p>
+                            <w:p>
+                              <w:pPr>
+                                <w:jc w:val="center"/>
+                                <w:rPr>
+                                  <w:rFonts w:asciiTheme="majorHAnsi" w:hAnsiTheme="majorHAnsi"/>
+                                  <w:sz w:val="28"/>
+                                  <w:szCs w:val="28"/>
+                                </w:rPr>
+                              </w:pPr>
+                            </w:p>
+                          </w:txbxContent>
+                        </wps:txbx>
+                        <wps:bodyPr rot="0" spcFirstLastPara="0" vertOverflow="overflow" horzOverflow="overflow" vert="horz" wrap="square" lIns="91440" tIns="45720" rIns="91440" bIns="45720" numCol="1" spcCol="0" rtlCol="0" fromWordArt="0" anchor="t" anchorCtr="0" forceAA="0" compatLnSpc="1">
+                          <a:prstTxWarp prst="textNoShape">
+                            <a:avLst/>
+                          </a:prstTxWarp>
+                          <a:noAutofit/>
+                        </wps:bodyPr>
+                      </wps:wsp>
+                    </wpg:wgp>
+                  </a:graphicData>
+                </a:graphic>
+                <wp14:sizeRelV relativeFrom="margin">
+                  <wp14:pctHeight>0</wp14:pctHeight>
+                </wp14:sizeRelV>
+              </wp:anchor>
+            </w:drawing>
+          </mc:Choice>
+          <mc:Fallback>
+            <w:pict>
+              <v:group w14:anchorId="01BBE8BB" id="群組 4" o:spid="_x0000_s1029" style="position:absolute;margin-left:0;margin-top:4.75pt;width:453.25pt;height:311.5pt;z-index:-251635712;mso-position-horizontal:center;mso-position-horizontal-relative:margin;mso-height-relative:margin" coordsize="57562,39560" o:gfxdata="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">
+                <v:shape id="圖表 1" o:spid="_x0000_s1030" type="#_x0000_t75" style="position:absolute;left:-60;top:-60;width:57667;height:34685;visibility:visible" o:gfxdata="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">
+                  <v:imagedata r:id="rId11" o:title=""/>
+                  <o:lock v:ext="edit" aspectratio="f"/>
+                </v:shape>
+                <v:shape id="文字方塊 2" o:spid="_x0000_s1031" type="#_x0000_t202" style="position:absolute;left:3488;top:33958;width:50530;height:5602;visibility:visible;mso-wrap-style:square;v-text-anchor:top" o:gfxdata="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" filled="f" stroked="f" strokeweight=".5pt">
+                  <v:textbox>
+                    <w:txbxContent>
+                      <w:p>
+                        <w:pPr>
+                          <w:jc w:val="center"/>
+                          <w:rPr>
+                            <w:rFonts w:asciiTheme="majorHAnsi" w:hAnsiTheme="majorHAnsi"/>
+                            <w:sz w:val="28"/>
+                            <w:szCs w:val="28"/>
+                          </w:rPr>
+                        </w:pPr>
+                        <w:r>
+                          <w:rPr>
+                            <w:rFonts w:asciiTheme="majorHAnsi" w:hAnsiTheme="majorHAnsi"/>
+                            <w:sz w:val="28"/>
+                            <w:szCs w:val="28"/>
+                          </w:rPr>
+                          <w:t>Figure: Total loss on training set &amp; validation set</w:t>
+                        </w:r>
+                      </w:p>
+                      <w:p>
+                        <w:pPr>
+                          <w:jc w:val="center"/>
+                          <w:rPr>
+                            <w:rFonts w:asciiTheme="majorHAnsi" w:hAnsiTheme="majorHAnsi"/>
+                            <w:sz w:val="28"/>
+                            <w:szCs w:val="28"/>
+                          </w:rPr>
+                        </w:pPr>
+                        <w:r>
+                          <w:rPr>
+                            <w:rFonts w:asciiTheme="majorHAnsi" w:hAnsiTheme="majorHAnsi"/>
+                            <w:sz w:val="28"/>
+                            <w:szCs w:val="28"/>
+                          </w:rPr>
+                          <w:t>(X-axis</w:t>
+                        </w:r>
+                        <w:r>
+                          <w:rPr>
+                            <w:rFonts w:asciiTheme="majorHAnsi" w:hAnsiTheme="majorHAnsi"/>
+                            <w:sz w:val="28"/>
+                            <w:szCs w:val="28"/>
+                          </w:rPr>
+                          <w:t xml:space="preserve">: </w:t>
+                        </w:r>
+                        <w:r>
+                          <w:rPr>
+                            <w:rFonts w:asciiTheme="majorHAnsi" w:hAnsiTheme="majorHAnsi"/>
+                            <w:sz w:val="28"/>
+                            <w:szCs w:val="28"/>
+                          </w:rPr>
+                          <w:t xml:space="preserve">the number of </w:t>
+                        </w:r>
+                        <w:proofErr w:type="gramStart"/>
+                        <w:r>
+                          <w:rPr>
+                            <w:rFonts w:asciiTheme="majorHAnsi" w:hAnsiTheme="majorHAnsi"/>
+                            <w:sz w:val="28"/>
+                            <w:szCs w:val="28"/>
+                          </w:rPr>
+                          <w:t>epoch</w:t>
+                        </w:r>
+                        <w:proofErr w:type="gramEnd"/>
+                        <w:r>
+                          <w:rPr>
+                            <w:rFonts w:asciiTheme="majorHAnsi" w:hAnsiTheme="majorHAnsi"/>
+                            <w:sz w:val="28"/>
+                            <w:szCs w:val="28"/>
+                          </w:rPr>
+                          <w:t>, Y-axis</w:t>
+                        </w:r>
+                        <w:r>
+                          <w:rPr>
+                            <w:rFonts w:asciiTheme="majorHAnsi" w:hAnsiTheme="majorHAnsi"/>
+                            <w:sz w:val="28"/>
+                            <w:szCs w:val="28"/>
+                          </w:rPr>
+                          <w:t>:</w:t>
+                        </w:r>
+                        <w:r>
+                          <w:rPr>
+                            <w:rFonts w:asciiTheme="majorHAnsi" w:hAnsiTheme="majorHAnsi"/>
+                            <w:sz w:val="28"/>
+                            <w:szCs w:val="28"/>
+                          </w:rPr>
+                          <w:t xml:space="preserve"> C-E loss value)</w:t>
+                        </w:r>
+                      </w:p>
+                      <w:p>
+                        <w:pPr>
+                          <w:jc w:val="center"/>
+                          <w:rPr>
+                            <w:rFonts w:asciiTheme="majorHAnsi" w:hAnsiTheme="majorHAnsi"/>
+                            <w:sz w:val="28"/>
+                            <w:szCs w:val="28"/>
+                          </w:rPr>
+                        </w:pPr>
+                      </w:p>
+                    </w:txbxContent>
+                  </v:textbox>
+                </v:shape>
+                <w10:wrap anchorx="margin"/>
+              </v:group>
+            </w:pict>
+          </mc:Fallback>
+        </mc:AlternateContent>
+      </w:r>
     </w:p>
     <w:p>
       <w:pPr>
@@ -3118,6 +3375,50 @@
       <w:pPr>
         <w:rPr>
           <w:rFonts w:ascii="Noto Sans CJK TC DemiLight" w:hAnsi="Noto Sans CJK TC DemiLight" w:cs="Times New Roman"/>
+          <w:spacing w:val="-1"/>
+          <w:kern w:val="0"/>
+          <w:sz w:val="28"/>
+          <w:szCs w:val="28"/>
+        </w:rPr>
+      </w:pPr>
+    </w:p>
+    <w:p>
+      <w:pPr>
+        <w:rPr>
+          <w:rFonts w:ascii="Noto Sans CJK TC DemiLight" w:hAnsi="Noto Sans CJK TC DemiLight" w:cs="Times New Roman"/>
+          <w:spacing w:val="-1"/>
+          <w:kern w:val="0"/>
+          <w:sz w:val="28"/>
+          <w:szCs w:val="28"/>
+        </w:rPr>
+      </w:pPr>
+    </w:p>
+    <w:p>
+      <w:pPr>
+        <w:rPr>
+          <w:rFonts w:ascii="Noto Sans CJK TC DemiLight" w:hAnsi="Noto Sans CJK TC DemiLight" w:cs="Times New Roman"/>
+          <w:spacing w:val="-1"/>
+          <w:kern w:val="0"/>
+          <w:sz w:val="28"/>
+          <w:szCs w:val="28"/>
+        </w:rPr>
+      </w:pPr>
+    </w:p>
+    <w:p>
+      <w:pPr>
+        <w:rPr>
+          <w:rFonts w:ascii="Noto Sans CJK TC DemiLight" w:hAnsi="Noto Sans CJK TC DemiLight" w:cs="Times New Roman"/>
+          <w:spacing w:val="-1"/>
+          <w:kern w:val="0"/>
+          <w:sz w:val="28"/>
+          <w:szCs w:val="28"/>
+        </w:rPr>
+      </w:pPr>
+    </w:p>
+    <w:p>
+      <w:pPr>
+        <w:rPr>
+          <w:rFonts w:ascii="Noto Sans CJK TC DemiLight" w:hAnsi="Noto Sans CJK TC DemiLight" w:cs="Times New Roman" w:hint="eastAsia"/>
           <w:spacing w:val="-1"/>
           <w:kern w:val="0"/>
           <w:sz w:val="28"/>
@@ -3594,18 +3895,7 @@
           <w:sz w:val="28"/>
           <w:szCs w:val="28"/>
         </w:rPr>
-        <w:t>有極低的</w:t>
-      </w:r>
-      <w:r>
-        <w:rPr>
-          <w:rFonts w:ascii="Noto Sans CJK TC DemiLight" w:hAnsi="Noto Sans CJK TC DemiLight" w:cs="Times New Roman" w:hint="eastAsia"/>
-          <w:spacing w:val="-1"/>
-          <w:kern w:val="0"/>
-          <w:sz w:val="28"/>
-          <w:szCs w:val="28"/>
-        </w:rPr>
-        <w:lastRenderedPageBreak/>
-        <w:t>a</w:t>
+        <w:t>有極低的a</w:t>
       </w:r>
       <w:r>
         <w:rPr>
@@ -3653,7 +3943,7 @@
         <w:spacing w:line="600" w:lineRule="exact"/>
         <w:ind w:firstLineChars="200" w:firstLine="556"/>
         <w:rPr>
-          <w:rFonts w:ascii="Noto Sans CJK TC DemiLight" w:hAnsi="Noto Sans CJK TC DemiLight" w:cs="Times New Roman"/>
+          <w:rFonts w:ascii="Noto Sans CJK TC DemiLight" w:hAnsi="Noto Sans CJK TC DemiLight" w:cs="Times New Roman" w:hint="eastAsia"/>
           <w:spacing w:val="-1"/>
           <w:kern w:val="0"/>
           <w:sz w:val="28"/>
@@ -3688,7 +3978,18 @@
           <w:sz w:val="28"/>
           <w:szCs w:val="28"/>
         </w:rPr>
-        <w:t>維的向量，但是因為每一筆資料其實有許多的地方都是零（對應到圖片檔的純黑像素）</w:t>
+        <w:t>維的向量，但是因為每一筆資</w:t>
+      </w:r>
+      <w:r>
+        <w:rPr>
+          <w:rFonts w:ascii="Noto Sans CJK TC DemiLight" w:hAnsi="Noto Sans CJK TC DemiLight" w:cs="Times New Roman" w:hint="eastAsia"/>
+          <w:spacing w:val="-1"/>
+          <w:kern w:val="0"/>
+          <w:sz w:val="28"/>
+          <w:szCs w:val="28"/>
+        </w:rPr>
+        <w:lastRenderedPageBreak/>
+        <w:t>料其實有許多的地方都是零（對應到圖片檔的純黑像素）</w:t>
       </w:r>
       <w:r>
         <w:rPr>
@@ -3768,27 +4069,47 @@
           <w:sz w:val="28"/>
           <w:szCs w:val="28"/>
         </w:rPr>
-        <w:t>個數都是1</w:t>
-      </w:r>
-      <w:r>
-        <w:rPr>
-          <w:rFonts w:ascii="Noto Sans CJK TC DemiLight" w:hAnsi="Noto Sans CJK TC DemiLight" w:cs="Times New Roman"/>
-          <w:spacing w:val="-1"/>
-          <w:kern w:val="0"/>
-          <w:sz w:val="28"/>
-          <w:szCs w:val="28"/>
-        </w:rPr>
-        <w:t>00</w:t>
-      </w:r>
-      <w:r>
-        <w:rPr>
-          <w:rFonts w:ascii="Noto Sans CJK TC DemiLight" w:hAnsi="Noto Sans CJK TC DemiLight" w:cs="Times New Roman" w:hint="eastAsia"/>
-          <w:spacing w:val="-1"/>
-          <w:kern w:val="0"/>
-          <w:sz w:val="28"/>
-          <w:szCs w:val="28"/>
-        </w:rPr>
-        <w:t>個，使用一層h</w:t>
+        <w:t>個數都是</w:t>
+      </w:r>
+      <w:r>
+        <w:rPr>
+          <w:rFonts w:ascii="Noto Sans CJK TC DemiLight" w:hAnsi="Noto Sans CJK TC DemiLight" w:cs="Times New Roman"/>
+          <w:spacing w:val="-1"/>
+          <w:kern w:val="0"/>
+          <w:sz w:val="28"/>
+          <w:szCs w:val="28"/>
+        </w:rPr>
+        <w:t>50</w:t>
+      </w:r>
+      <w:r>
+        <w:rPr>
+          <w:rFonts w:ascii="Noto Sans CJK TC DemiLight" w:hAnsi="Noto Sans CJK TC DemiLight" w:cs="Times New Roman" w:hint="eastAsia"/>
+          <w:spacing w:val="-1"/>
+          <w:kern w:val="0"/>
+          <w:sz w:val="28"/>
+          <w:szCs w:val="28"/>
+        </w:rPr>
+        <w:t>個，使用</w:t>
+      </w:r>
+      <w:r>
+        <w:rPr>
+          <w:rFonts w:ascii="Noto Sans CJK TC DemiLight" w:hAnsi="Noto Sans CJK TC DemiLight" w:cs="Times New Roman" w:hint="eastAsia"/>
+          <w:spacing w:val="-1"/>
+          <w:kern w:val="0"/>
+          <w:sz w:val="28"/>
+          <w:szCs w:val="28"/>
+        </w:rPr>
+        <w:t>二</w:t>
+      </w:r>
+      <w:r>
+        <w:rPr>
+          <w:rFonts w:ascii="Noto Sans CJK TC DemiLight" w:hAnsi="Noto Sans CJK TC DemiLight" w:cs="Times New Roman" w:hint="eastAsia"/>
+          <w:spacing w:val="-1"/>
+          <w:kern w:val="0"/>
+          <w:sz w:val="28"/>
+          <w:szCs w:val="28"/>
+        </w:rPr>
+        <w:t>層h</w:t>
       </w:r>
       <w:r>
         <w:rPr>
@@ -3808,7 +4129,27 @@
           <w:sz w:val="28"/>
           <w:szCs w:val="28"/>
         </w:rPr>
-        <w:t>與使用二層去訓練出來的模型，對於t</w:t>
+        <w:t>與使用</w:t>
+      </w:r>
+      <w:r>
+        <w:rPr>
+          <w:rFonts w:ascii="Noto Sans CJK TC DemiLight" w:hAnsi="Noto Sans CJK TC DemiLight" w:cs="Times New Roman" w:hint="eastAsia"/>
+          <w:spacing w:val="-1"/>
+          <w:kern w:val="0"/>
+          <w:sz w:val="28"/>
+          <w:szCs w:val="28"/>
+        </w:rPr>
+        <w:t>三</w:t>
+      </w:r>
+      <w:r>
+        <w:rPr>
+          <w:rFonts w:ascii="Noto Sans CJK TC DemiLight" w:hAnsi="Noto Sans CJK TC DemiLight" w:cs="Times New Roman" w:hint="eastAsia"/>
+          <w:spacing w:val="-1"/>
+          <w:kern w:val="0"/>
+          <w:sz w:val="28"/>
+          <w:szCs w:val="28"/>
+        </w:rPr>
+        <w:t>層去訓練出來的模型，對於t</w:t>
       </w:r>
       <w:r>
         <w:rPr>
@@ -3858,7 +4199,17 @@
           <w:sz w:val="28"/>
           <w:szCs w:val="28"/>
         </w:rPr>
-        <w:t>3%</w:t>
+        <w:t>1</w:t>
+      </w:r>
+      <w:r>
+        <w:rPr>
+          <w:rFonts w:ascii="Noto Sans CJK TC DemiLight" w:hAnsi="Noto Sans CJK TC DemiLight" w:cs="Times New Roman"/>
+          <w:spacing w:val="-1"/>
+          <w:kern w:val="0"/>
+          <w:sz w:val="28"/>
+          <w:szCs w:val="28"/>
+        </w:rPr>
+        <w:t>%</w:t>
       </w:r>
       <w:r>
         <w:rPr>
@@ -3908,7 +4259,57 @@
           <w:sz w:val="28"/>
           <w:szCs w:val="28"/>
         </w:rPr>
-        <w:t>的層數並不會帶來很大的改進幅度。</w:t>
+        <w:t>的層數並不會帶來很大的改進幅度</w:t>
+      </w:r>
+      <w:r>
+        <w:rPr>
+          <w:rFonts w:ascii="Noto Sans CJK TC DemiLight" w:hAnsi="Noto Sans CJK TC DemiLight" w:cs="Times New Roman" w:hint="eastAsia"/>
+          <w:spacing w:val="-1"/>
+          <w:kern w:val="0"/>
+          <w:sz w:val="28"/>
+          <w:szCs w:val="28"/>
+        </w:rPr>
+        <w:t>，甚至可能因為收取太多的f</w:t>
+      </w:r>
+      <w:r>
+        <w:rPr>
+          <w:rFonts w:ascii="Noto Sans CJK TC DemiLight" w:hAnsi="Noto Sans CJK TC DemiLight" w:cs="Times New Roman"/>
+          <w:spacing w:val="-1"/>
+          <w:kern w:val="0"/>
+          <w:sz w:val="28"/>
+          <w:szCs w:val="28"/>
+        </w:rPr>
+        <w:t>eature</w:t>
+      </w:r>
+      <w:r>
+        <w:rPr>
+          <w:rFonts w:ascii="Noto Sans CJK TC DemiLight" w:hAnsi="Noto Sans CJK TC DemiLight" w:cs="Times New Roman" w:hint="eastAsia"/>
+          <w:spacing w:val="-1"/>
+          <w:kern w:val="0"/>
+          <w:sz w:val="28"/>
+          <w:szCs w:val="28"/>
+        </w:rPr>
+        <w:t>，而陷入o</w:t>
+      </w:r>
+      <w:r>
+        <w:rPr>
+          <w:rFonts w:ascii="Noto Sans CJK TC DemiLight" w:hAnsi="Noto Sans CJK TC DemiLight" w:cs="Times New Roman"/>
+          <w:spacing w:val="-1"/>
+          <w:kern w:val="0"/>
+          <w:sz w:val="28"/>
+          <w:szCs w:val="28"/>
+        </w:rPr>
+        <w:t>verfitting</w:t>
+      </w:r>
+      <w:r>
+        <w:rPr>
+          <w:rFonts w:ascii="Noto Sans CJK TC DemiLight" w:hAnsi="Noto Sans CJK TC DemiLight" w:cs="Times New Roman" w:hint="eastAsia"/>
+          <w:spacing w:val="-1"/>
+          <w:kern w:val="0"/>
+          <w:sz w:val="28"/>
+          <w:szCs w:val="28"/>
+        </w:rPr>
+        <w:t>。</w:t>
       </w:r>
     </w:p>
     <w:p>
@@ -4037,7 +4438,677 @@
           <w:sz w:val="28"/>
           <w:szCs w:val="28"/>
         </w:rPr>
-        <w:t>來說，越多的資料參與訓練的過程，就可以得到出現overfitting機會越低的模</w:t>
+        <w:t>來說，越多的資料</w:t>
+      </w:r>
+      <w:r>
+        <w:rPr>
+          <w:rFonts w:ascii="Noto Sans CJK TC DemiLight" w:eastAsia="Noto Sans CJK TC DemiLight" w:hAnsi="Noto Sans CJK TC DemiLight" w:cs="Times New Roman" w:hint="eastAsia"/>
+          <w:spacing w:val="-1"/>
+          <w:kern w:val="0"/>
+          <w:sz w:val="28"/>
+          <w:szCs w:val="28"/>
+        </w:rPr>
+        <w:t>加入</w:t>
+      </w:r>
+      <w:r>
+        <w:rPr>
+          <w:rFonts w:ascii="Noto Sans CJK TC DemiLight" w:eastAsia="Noto Sans CJK TC DemiLight" w:hAnsi="Noto Sans CJK TC DemiLight" w:cs="Times New Roman" w:hint="eastAsia"/>
+          <w:spacing w:val="-1"/>
+          <w:kern w:val="0"/>
+          <w:sz w:val="28"/>
+          <w:szCs w:val="28"/>
+        </w:rPr>
+        <w:t>訓練過程，就可以得到</w:t>
+      </w:r>
+      <w:r>
+        <w:rPr>
+          <w:rFonts w:ascii="Noto Sans CJK TC DemiLight" w:eastAsia="Noto Sans CJK TC DemiLight" w:hAnsi="Noto Sans CJK TC DemiLight" w:cs="Times New Roman" w:hint="eastAsia"/>
+          <w:spacing w:val="-1"/>
+          <w:kern w:val="0"/>
+          <w:sz w:val="28"/>
+          <w:szCs w:val="28"/>
+        </w:rPr>
+        <w:t>越不容易</w:t>
+      </w:r>
+      <w:r>
+        <w:rPr>
+          <w:rFonts w:ascii="Noto Sans CJK TC DemiLight" w:eastAsia="Noto Sans CJK TC DemiLight" w:hAnsi="Noto Sans CJK TC DemiLight" w:cs="Times New Roman" w:hint="eastAsia"/>
+          <w:spacing w:val="-1"/>
+          <w:kern w:val="0"/>
+          <w:sz w:val="28"/>
+          <w:szCs w:val="28"/>
+        </w:rPr>
+        <w:t>overfitting的模型；但是，蒐集資料往往是很困難</w:t>
+      </w:r>
+      <w:r>
+        <w:rPr>
+          <w:rFonts w:ascii="Noto Sans CJK TC DemiLight" w:eastAsia="Noto Sans CJK TC DemiLight" w:hAnsi="Noto Sans CJK TC DemiLight" w:cs="Times New Roman" w:hint="eastAsia"/>
+          <w:spacing w:val="-1"/>
+          <w:kern w:val="0"/>
+          <w:sz w:val="28"/>
+          <w:szCs w:val="28"/>
+        </w:rPr>
+        <w:t>、昂貴的</w:t>
+      </w:r>
+      <w:r>
+        <w:rPr>
+          <w:rFonts w:ascii="Noto Sans CJK TC DemiLight" w:eastAsia="Noto Sans CJK TC DemiLight" w:hAnsi="Noto Sans CJK TC DemiLight" w:cs="Times New Roman" w:hint="eastAsia"/>
+          <w:spacing w:val="-1"/>
+          <w:kern w:val="0"/>
+          <w:sz w:val="28"/>
+          <w:szCs w:val="28"/>
+        </w:rPr>
+        <w:t>，所以目前</w:t>
+      </w:r>
+      <w:r>
+        <w:rPr>
+          <w:rFonts w:ascii="Noto Sans CJK TC DemiLight" w:eastAsia="Noto Sans CJK TC DemiLight" w:hAnsi="Noto Sans CJK TC DemiLight" w:cs="Times New Roman" w:hint="eastAsia"/>
+          <w:spacing w:val="-1"/>
+          <w:kern w:val="0"/>
+          <w:sz w:val="28"/>
+          <w:szCs w:val="28"/>
+        </w:rPr>
+        <w:t>手上</w:t>
+      </w:r>
+      <w:r>
+        <w:rPr>
+          <w:rFonts w:ascii="Noto Sans CJK TC DemiLight" w:eastAsia="Noto Sans CJK TC DemiLight" w:hAnsi="Noto Sans CJK TC DemiLight" w:cs="Times New Roman" w:hint="eastAsia"/>
+          <w:spacing w:val="-1"/>
+          <w:kern w:val="0"/>
+          <w:sz w:val="28"/>
+          <w:szCs w:val="28"/>
+        </w:rPr>
+        <w:t>握有的資料就顯得彌足珍貴。</w:t>
+      </w:r>
+    </w:p>
+    <w:p>
+      <w:pPr>
+        <w:ind w:firstLineChars="200" w:firstLine="556"/>
+        <w:rPr>
+          <w:rFonts w:ascii="Noto Sans CJK TC DemiLight" w:eastAsia="Noto Sans CJK TC DemiLight" w:hAnsi="Noto Sans CJK TC DemiLight" w:cs="Times New Roman"/>
+          <w:spacing w:val="-1"/>
+          <w:kern w:val="0"/>
+          <w:sz w:val="28"/>
+          <w:szCs w:val="28"/>
+        </w:rPr>
+      </w:pPr>
+      <w:r>
+        <w:rPr>
+          <w:rFonts w:ascii="Noto Sans CJK TC DemiLight" w:eastAsia="Noto Sans CJK TC DemiLight" w:hAnsi="Noto Sans CJK TC DemiLight" w:cs="Times New Roman" w:hint="eastAsia"/>
+          <w:spacing w:val="-1"/>
+          <w:kern w:val="0"/>
+          <w:sz w:val="28"/>
+          <w:szCs w:val="28"/>
+        </w:rPr>
+        <w:t>因為</w:t>
+      </w:r>
+      <w:r>
+        <w:rPr>
+          <w:rFonts w:ascii="Noto Sans CJK TC DemiLight" w:eastAsia="Noto Sans CJK TC DemiLight" w:hAnsi="Noto Sans CJK TC DemiLight" w:cs="Times New Roman" w:hint="eastAsia"/>
+          <w:spacing w:val="-1"/>
+          <w:kern w:val="0"/>
+          <w:sz w:val="28"/>
+          <w:szCs w:val="28"/>
+        </w:rPr>
+        <w:t>我們</w:t>
+      </w:r>
+      <w:r>
+        <w:rPr>
+          <w:rFonts w:ascii="Noto Sans CJK TC DemiLight" w:eastAsia="Noto Sans CJK TC DemiLight" w:hAnsi="Noto Sans CJK TC DemiLight" w:cs="Times New Roman" w:hint="eastAsia"/>
+          <w:spacing w:val="-1"/>
+          <w:kern w:val="0"/>
+          <w:sz w:val="28"/>
+          <w:szCs w:val="28"/>
+        </w:rPr>
+        <w:t>只能</w:t>
+      </w:r>
+      <w:r>
+        <w:rPr>
+          <w:rFonts w:ascii="Noto Sans CJK TC DemiLight" w:eastAsia="Noto Sans CJK TC DemiLight" w:hAnsi="Noto Sans CJK TC DemiLight" w:cs="Times New Roman" w:hint="eastAsia"/>
+          <w:spacing w:val="-1"/>
+          <w:kern w:val="0"/>
+          <w:sz w:val="28"/>
+          <w:szCs w:val="28"/>
+        </w:rPr>
+        <w:t>利用已握有的資料來評估是否模型遭遇o</w:t>
+      </w:r>
+      <w:r>
+        <w:rPr>
+          <w:rFonts w:ascii="Noto Sans CJK TC DemiLight" w:eastAsia="Noto Sans CJK TC DemiLight" w:hAnsi="Noto Sans CJK TC DemiLight" w:cs="Times New Roman"/>
+          <w:spacing w:val="-1"/>
+          <w:kern w:val="0"/>
+          <w:sz w:val="28"/>
+          <w:szCs w:val="28"/>
+        </w:rPr>
+        <w:t>verfittin</w:t>
+      </w:r>
+      <w:r>
+        <w:rPr>
+          <w:rFonts w:ascii="Noto Sans CJK TC DemiLight" w:eastAsia="Noto Sans CJK TC DemiLight" w:hAnsi="Noto Sans CJK TC DemiLight" w:cs="Times New Roman"/>
+          <w:spacing w:val="-1"/>
+          <w:kern w:val="0"/>
+          <w:sz w:val="28"/>
+          <w:szCs w:val="28"/>
+        </w:rPr>
+        <w:t>g</w:t>
+      </w:r>
+      <w:r>
+        <w:rPr>
+          <w:rFonts w:ascii="Noto Sans CJK TC DemiLight" w:eastAsia="Noto Sans CJK TC DemiLight" w:hAnsi="Noto Sans CJK TC DemiLight" w:cs="Times New Roman" w:hint="eastAsia"/>
+          <w:spacing w:val="-1"/>
+          <w:kern w:val="0"/>
+          <w:sz w:val="28"/>
+          <w:szCs w:val="28"/>
+        </w:rPr>
+        <w:t>，</w:t>
+      </w:r>
+      <w:r>
+        <w:rPr>
+          <w:rFonts w:ascii="Noto Sans CJK TC DemiLight" w:eastAsia="Noto Sans CJK TC DemiLight" w:hAnsi="Noto Sans CJK TC DemiLight" w:cs="Times New Roman" w:hint="eastAsia"/>
+          <w:spacing w:val="-1"/>
+          <w:kern w:val="0"/>
+          <w:sz w:val="28"/>
+          <w:szCs w:val="28"/>
+        </w:rPr>
+        <w:t>並沒有訓練玩模型之後就會憑空多出其他t</w:t>
+      </w:r>
+      <w:r>
+        <w:rPr>
+          <w:rFonts w:ascii="Noto Sans CJK TC DemiLight" w:eastAsia="Noto Sans CJK TC DemiLight" w:hAnsi="Noto Sans CJK TC DemiLight" w:cs="Times New Roman"/>
+          <w:spacing w:val="-1"/>
+          <w:kern w:val="0"/>
+          <w:sz w:val="28"/>
+          <w:szCs w:val="28"/>
+        </w:rPr>
+        <w:t>esting data</w:t>
+      </w:r>
+      <w:r>
+        <w:rPr>
+          <w:rFonts w:ascii="Noto Sans CJK TC DemiLight" w:eastAsia="Noto Sans CJK TC DemiLight" w:hAnsi="Noto Sans CJK TC DemiLight" w:cs="Times New Roman" w:hint="eastAsia"/>
+          <w:spacing w:val="-1"/>
+          <w:kern w:val="0"/>
+          <w:sz w:val="28"/>
+          <w:szCs w:val="28"/>
+        </w:rPr>
+        <w:t>；因此，</w:t>
+      </w:r>
+      <w:r>
+        <w:rPr>
+          <w:rFonts w:ascii="Noto Sans CJK TC DemiLight" w:eastAsia="Noto Sans CJK TC DemiLight" w:hAnsi="Noto Sans CJK TC DemiLight" w:cs="Times New Roman" w:hint="eastAsia"/>
+          <w:spacing w:val="-1"/>
+          <w:kern w:val="0"/>
+          <w:sz w:val="28"/>
+          <w:szCs w:val="28"/>
+        </w:rPr>
+        <w:t>不到最後關頭是不能輕易使用t</w:t>
+      </w:r>
+      <w:r>
+        <w:rPr>
+          <w:rFonts w:ascii="Noto Sans CJK TC DemiLight" w:eastAsia="Noto Sans CJK TC DemiLight" w:hAnsi="Noto Sans CJK TC DemiLight" w:cs="Times New Roman"/>
+          <w:spacing w:val="-1"/>
+          <w:kern w:val="0"/>
+          <w:sz w:val="28"/>
+          <w:szCs w:val="28"/>
+        </w:rPr>
+        <w:t>esting data</w:t>
+      </w:r>
+      <w:r>
+        <w:rPr>
+          <w:rFonts w:ascii="Noto Sans CJK TC DemiLight" w:eastAsia="Noto Sans CJK TC DemiLight" w:hAnsi="Noto Sans CJK TC DemiLight" w:cs="Times New Roman" w:hint="eastAsia"/>
+          <w:spacing w:val="-1"/>
+          <w:kern w:val="0"/>
+          <w:sz w:val="28"/>
+          <w:szCs w:val="28"/>
+        </w:rPr>
+        <w:t>參與訓練或是評估a</w:t>
+      </w:r>
+      <w:r>
+        <w:rPr>
+          <w:rFonts w:ascii="Noto Sans CJK TC DemiLight" w:eastAsia="Noto Sans CJK TC DemiLight" w:hAnsi="Noto Sans CJK TC DemiLight" w:cs="Times New Roman"/>
+          <w:spacing w:val="-1"/>
+          <w:kern w:val="0"/>
+          <w:sz w:val="28"/>
+          <w:szCs w:val="28"/>
+        </w:rPr>
+        <w:t>ccuracy</w:t>
+      </w:r>
+      <w:r>
+        <w:rPr>
+          <w:rFonts w:ascii="Noto Sans CJK TC DemiLight" w:eastAsia="Noto Sans CJK TC DemiLight" w:hAnsi="Noto Sans CJK TC DemiLight" w:cs="Times New Roman" w:hint="eastAsia"/>
+          <w:spacing w:val="-1"/>
+          <w:kern w:val="0"/>
+          <w:sz w:val="28"/>
+          <w:szCs w:val="28"/>
+        </w:rPr>
+        <w:t>。</w:t>
+      </w:r>
+    </w:p>
+    <w:p>
+      <w:pPr>
+        <w:ind w:firstLineChars="200" w:firstLine="556"/>
+        <w:rPr>
+          <w:rFonts w:ascii="Noto Sans CJK TC DemiLight" w:eastAsia="Noto Sans CJK TC DemiLight" w:hAnsi="Noto Sans CJK TC DemiLight" w:cs="Times New Roman"/>
+          <w:spacing w:val="-1"/>
+          <w:kern w:val="0"/>
+          <w:sz w:val="28"/>
+          <w:szCs w:val="28"/>
+        </w:rPr>
+      </w:pPr>
+      <w:r>
+        <w:rPr>
+          <w:rFonts w:ascii="Noto Sans CJK TC DemiLight" w:eastAsia="Noto Sans CJK TC DemiLight" w:hAnsi="Noto Sans CJK TC DemiLight" w:cs="Times New Roman" w:hint="eastAsia"/>
+          <w:spacing w:val="-1"/>
+          <w:kern w:val="0"/>
+          <w:sz w:val="28"/>
+          <w:szCs w:val="28"/>
+        </w:rPr>
+        <w:t>在這樣子的概念之下，我們決定</w:t>
+      </w:r>
+      <w:r>
+        <w:rPr>
+          <w:rFonts w:ascii="Noto Sans CJK TC DemiLight" w:eastAsia="Noto Sans CJK TC DemiLight" w:hAnsi="Noto Sans CJK TC DemiLight" w:cs="Times New Roman" w:hint="eastAsia"/>
+          <w:spacing w:val="-1"/>
+          <w:kern w:val="0"/>
+          <w:sz w:val="28"/>
+          <w:szCs w:val="28"/>
+        </w:rPr>
+        <w:t>如何挑選特定的h</w:t>
+      </w:r>
+      <w:r>
+        <w:rPr>
+          <w:rFonts w:ascii="Noto Sans CJK TC DemiLight" w:eastAsia="Noto Sans CJK TC DemiLight" w:hAnsi="Noto Sans CJK TC DemiLight" w:cs="Times New Roman"/>
+          <w:spacing w:val="-1"/>
+          <w:kern w:val="0"/>
+          <w:sz w:val="28"/>
+          <w:szCs w:val="28"/>
+        </w:rPr>
+        <w:t>yper-parameters</w:t>
+      </w:r>
+      <w:r>
+        <w:rPr>
+          <w:rFonts w:ascii="Noto Sans CJK TC DemiLight" w:eastAsia="Noto Sans CJK TC DemiLight" w:hAnsi="Noto Sans CJK TC DemiLight" w:cs="Times New Roman" w:hint="eastAsia"/>
+          <w:spacing w:val="-1"/>
+          <w:kern w:val="0"/>
+          <w:sz w:val="28"/>
+          <w:szCs w:val="28"/>
+        </w:rPr>
+        <w:t>時</w:t>
+      </w:r>
+      <w:proofErr w:type="gramStart"/>
+      <w:r>
+        <w:rPr>
+          <w:rFonts w:ascii="Noto Sans CJK TC DemiLight" w:eastAsia="Noto Sans CJK TC DemiLight" w:hAnsi="Noto Sans CJK TC DemiLight" w:cs="Times New Roman" w:hint="eastAsia"/>
+          <w:spacing w:val="-1"/>
+          <w:kern w:val="0"/>
+          <w:sz w:val="28"/>
+          <w:szCs w:val="28"/>
+        </w:rPr>
+        <w:t>（</w:t>
+      </w:r>
+      <w:proofErr w:type="gramEnd"/>
+      <w:r>
+        <w:rPr>
+          <w:rFonts w:ascii="Noto Sans CJK TC DemiLight" w:eastAsia="Noto Sans CJK TC DemiLight" w:hAnsi="Noto Sans CJK TC DemiLight" w:cs="Times New Roman" w:hint="eastAsia"/>
+          <w:spacing w:val="-1"/>
+          <w:kern w:val="0"/>
+          <w:sz w:val="28"/>
+          <w:szCs w:val="28"/>
+        </w:rPr>
+        <w:t>例如：進行</w:t>
+      </w:r>
+      <w:r>
+        <w:rPr>
+          <w:rFonts w:ascii="Noto Sans CJK TC DemiLight" w:eastAsia="Noto Sans CJK TC DemiLight" w:hAnsi="Noto Sans CJK TC DemiLight" w:cs="Times New Roman" w:hint="eastAsia"/>
+          <w:spacing w:val="-1"/>
+          <w:kern w:val="0"/>
+          <w:sz w:val="28"/>
+          <w:szCs w:val="28"/>
+        </w:rPr>
+        <w:t>幾次e</w:t>
+      </w:r>
+      <w:r>
+        <w:rPr>
+          <w:rFonts w:ascii="Noto Sans CJK TC DemiLight" w:eastAsia="Noto Sans CJK TC DemiLight" w:hAnsi="Noto Sans CJK TC DemiLight" w:cs="Times New Roman"/>
+          <w:spacing w:val="-1"/>
+          <w:kern w:val="0"/>
+          <w:sz w:val="28"/>
+          <w:szCs w:val="28"/>
+        </w:rPr>
+        <w:t>poch</w:t>
+      </w:r>
+      <w:r>
+        <w:rPr>
+          <w:rFonts w:ascii="Noto Sans CJK TC DemiLight" w:eastAsia="Noto Sans CJK TC DemiLight" w:hAnsi="Noto Sans CJK TC DemiLight" w:cs="Times New Roman" w:hint="eastAsia"/>
+          <w:spacing w:val="-1"/>
+          <w:kern w:val="0"/>
+          <w:sz w:val="28"/>
+          <w:szCs w:val="28"/>
+        </w:rPr>
+        <w:t>的</w:t>
+      </w:r>
+      <w:r>
+        <w:rPr>
+          <w:rFonts w:ascii="Noto Sans CJK TC DemiLight" w:eastAsia="Noto Sans CJK TC DemiLight" w:hAnsi="Noto Sans CJK TC DemiLight" w:cs="Times New Roman" w:hint="eastAsia"/>
+          <w:spacing w:val="-1"/>
+          <w:kern w:val="0"/>
+          <w:sz w:val="28"/>
+          <w:szCs w:val="28"/>
+        </w:rPr>
+        <w:t>m</w:t>
+      </w:r>
+      <w:r>
+        <w:rPr>
+          <w:rFonts w:ascii="Noto Sans CJK TC DemiLight" w:eastAsia="Noto Sans CJK TC DemiLight" w:hAnsi="Noto Sans CJK TC DemiLight" w:cs="Times New Roman"/>
+          <w:spacing w:val="-1"/>
+          <w:kern w:val="0"/>
+          <w:sz w:val="28"/>
+          <w:szCs w:val="28"/>
+        </w:rPr>
+        <w:t>ini-batch SGD</w:t>
+      </w:r>
+      <w:r>
+        <w:rPr>
+          <w:rFonts w:ascii="Noto Sans CJK TC DemiLight" w:eastAsia="Noto Sans CJK TC DemiLight" w:hAnsi="Noto Sans CJK TC DemiLight" w:cs="Times New Roman" w:hint="eastAsia"/>
+          <w:spacing w:val="-1"/>
+          <w:kern w:val="0"/>
+          <w:sz w:val="28"/>
+          <w:szCs w:val="28"/>
+        </w:rPr>
+        <w:t>才足夠</w:t>
+      </w:r>
+      <w:proofErr w:type="gramStart"/>
+      <w:r>
+        <w:rPr>
+          <w:rFonts w:ascii="Noto Sans CJK TC DemiLight" w:eastAsia="Noto Sans CJK TC DemiLight" w:hAnsi="Noto Sans CJK TC DemiLight" w:cs="Times New Roman" w:hint="eastAsia"/>
+          <w:spacing w:val="-1"/>
+          <w:kern w:val="0"/>
+          <w:sz w:val="28"/>
+          <w:szCs w:val="28"/>
+        </w:rPr>
+        <w:t>）</w:t>
+      </w:r>
+      <w:proofErr w:type="gramEnd"/>
+      <w:r>
+        <w:rPr>
+          <w:rFonts w:ascii="Noto Sans CJK TC DemiLight" w:eastAsia="Noto Sans CJK TC DemiLight" w:hAnsi="Noto Sans CJK TC DemiLight" w:cs="Times New Roman" w:hint="eastAsia"/>
+          <w:spacing w:val="-1"/>
+          <w:kern w:val="0"/>
+          <w:sz w:val="28"/>
+          <w:szCs w:val="28"/>
+        </w:rPr>
+        <w:t>，</w:t>
+      </w:r>
+      <w:r>
+        <w:rPr>
+          <w:rFonts w:ascii="Noto Sans CJK TC DemiLight" w:eastAsia="Noto Sans CJK TC DemiLight" w:hAnsi="Noto Sans CJK TC DemiLight" w:cs="Times New Roman" w:hint="eastAsia"/>
+          <w:spacing w:val="-1"/>
+          <w:kern w:val="0"/>
+          <w:sz w:val="28"/>
+          <w:szCs w:val="28"/>
+        </w:rPr>
+        <w:t>就只能依靠v</w:t>
+      </w:r>
+      <w:r>
+        <w:rPr>
+          <w:rFonts w:ascii="Noto Sans CJK TC DemiLight" w:eastAsia="Noto Sans CJK TC DemiLight" w:hAnsi="Noto Sans CJK TC DemiLight" w:cs="Times New Roman"/>
+          <w:spacing w:val="-1"/>
+          <w:kern w:val="0"/>
+          <w:sz w:val="28"/>
+          <w:szCs w:val="28"/>
+        </w:rPr>
+        <w:t>alidation set</w:t>
+      </w:r>
+      <w:r>
+        <w:rPr>
+          <w:rFonts w:ascii="Noto Sans CJK TC DemiLight" w:eastAsia="Noto Sans CJK TC DemiLight" w:hAnsi="Noto Sans CJK TC DemiLight" w:cs="Times New Roman" w:hint="eastAsia"/>
+          <w:spacing w:val="-1"/>
+          <w:kern w:val="0"/>
+          <w:sz w:val="28"/>
+          <w:szCs w:val="28"/>
+        </w:rPr>
+        <w:t>。</w:t>
+      </w:r>
+      <w:r>
+        <w:rPr>
+          <w:rFonts w:ascii="Noto Sans CJK TC DemiLight" w:eastAsia="Noto Sans CJK TC DemiLight" w:hAnsi="Noto Sans CJK TC DemiLight" w:cs="Times New Roman" w:hint="eastAsia"/>
+          <w:spacing w:val="-1"/>
+          <w:kern w:val="0"/>
+          <w:sz w:val="28"/>
+          <w:szCs w:val="28"/>
+        </w:rPr>
+        <w:t>先把t</w:t>
+      </w:r>
+      <w:r>
+        <w:rPr>
+          <w:rFonts w:ascii="Noto Sans CJK TC DemiLight" w:eastAsia="Noto Sans CJK TC DemiLight" w:hAnsi="Noto Sans CJK TC DemiLight" w:cs="Times New Roman"/>
+          <w:spacing w:val="-1"/>
+          <w:kern w:val="0"/>
+          <w:sz w:val="28"/>
+          <w:szCs w:val="28"/>
+        </w:rPr>
+        <w:t>raining data</w:t>
+      </w:r>
+      <w:r>
+        <w:rPr>
+          <w:rFonts w:ascii="Noto Sans CJK TC DemiLight" w:eastAsia="Noto Sans CJK TC DemiLight" w:hAnsi="Noto Sans CJK TC DemiLight" w:cs="Times New Roman" w:hint="eastAsia"/>
+          <w:spacing w:val="-1"/>
+          <w:kern w:val="0"/>
+          <w:sz w:val="28"/>
+          <w:szCs w:val="28"/>
+        </w:rPr>
+        <w:t>分成兩堆</w:t>
+      </w:r>
+      <w:proofErr w:type="gramStart"/>
+      <w:r>
+        <w:rPr>
+          <w:rFonts w:ascii="Noto Sans CJK TC DemiLight" w:eastAsia="Noto Sans CJK TC DemiLight" w:hAnsi="Noto Sans CJK TC DemiLight" w:cs="Times New Roman" w:hint="eastAsia"/>
+          <w:spacing w:val="-1"/>
+          <w:kern w:val="0"/>
+          <w:sz w:val="28"/>
+          <w:szCs w:val="28"/>
+        </w:rPr>
+        <w:t>—</w:t>
+      </w:r>
+      <w:proofErr w:type="gramEnd"/>
+      <w:r>
+        <w:rPr>
+          <w:rFonts w:ascii="Noto Sans CJK TC DemiLight" w:eastAsia="Noto Sans CJK TC DemiLight" w:hAnsi="Noto Sans CJK TC DemiLight" w:cs="Times New Roman" w:hint="eastAsia"/>
+          <w:spacing w:val="-1"/>
+          <w:kern w:val="0"/>
+          <w:sz w:val="28"/>
+          <w:szCs w:val="28"/>
+        </w:rPr>
+        <w:t>v</w:t>
+      </w:r>
+      <w:r>
+        <w:rPr>
+          <w:rFonts w:ascii="Noto Sans CJK TC DemiLight" w:eastAsia="Noto Sans CJK TC DemiLight" w:hAnsi="Noto Sans CJK TC DemiLight" w:cs="Times New Roman"/>
+          <w:spacing w:val="-1"/>
+          <w:kern w:val="0"/>
+          <w:sz w:val="28"/>
+          <w:szCs w:val="28"/>
+        </w:rPr>
+        <w:t>alidation set</w:t>
+      </w:r>
+      <w:r>
+        <w:rPr>
+          <w:rFonts w:ascii="Noto Sans CJK TC DemiLight" w:eastAsia="Noto Sans CJK TC DemiLight" w:hAnsi="Noto Sans CJK TC DemiLight" w:cs="Times New Roman" w:hint="eastAsia"/>
+          <w:spacing w:val="-1"/>
+          <w:kern w:val="0"/>
+          <w:sz w:val="28"/>
+          <w:szCs w:val="28"/>
+        </w:rPr>
+        <w:t>和t</w:t>
+      </w:r>
+      <w:r>
+        <w:rPr>
+          <w:rFonts w:ascii="Noto Sans CJK TC DemiLight" w:eastAsia="Noto Sans CJK TC DemiLight" w:hAnsi="Noto Sans CJK TC DemiLight" w:cs="Times New Roman"/>
+          <w:spacing w:val="-1"/>
+          <w:kern w:val="0"/>
+          <w:sz w:val="28"/>
+          <w:szCs w:val="28"/>
+        </w:rPr>
+        <w:t>raining set</w:t>
+      </w:r>
+      <w:r>
+        <w:rPr>
+          <w:rFonts w:ascii="Noto Sans CJK TC DemiLight" w:eastAsia="Noto Sans CJK TC DemiLight" w:hAnsi="Noto Sans CJK TC DemiLight" w:cs="Times New Roman" w:hint="eastAsia"/>
+          <w:spacing w:val="-1"/>
+          <w:kern w:val="0"/>
+          <w:sz w:val="28"/>
+          <w:szCs w:val="28"/>
+        </w:rPr>
+        <w:t>，並讓v</w:t>
+      </w:r>
+      <w:r>
+        <w:rPr>
+          <w:rFonts w:ascii="Noto Sans CJK TC DemiLight" w:eastAsia="Noto Sans CJK TC DemiLight" w:hAnsi="Noto Sans CJK TC DemiLight" w:cs="Times New Roman"/>
+          <w:spacing w:val="-1"/>
+          <w:kern w:val="0"/>
+          <w:sz w:val="28"/>
+          <w:szCs w:val="28"/>
+        </w:rPr>
+        <w:t>alidation set</w:t>
+      </w:r>
+      <w:r>
+        <w:rPr>
+          <w:rFonts w:ascii="Noto Sans CJK TC DemiLight" w:eastAsia="Noto Sans CJK TC DemiLight" w:hAnsi="Noto Sans CJK TC DemiLight" w:cs="Times New Roman" w:hint="eastAsia"/>
+          <w:spacing w:val="-1"/>
+          <w:kern w:val="0"/>
+          <w:sz w:val="28"/>
+          <w:szCs w:val="28"/>
+        </w:rPr>
+        <w:t>暫時</w:t>
+      </w:r>
+      <w:r>
+        <w:rPr>
+          <w:rFonts w:ascii="Noto Sans CJK TC DemiLight" w:eastAsia="Noto Sans CJK TC DemiLight" w:hAnsi="Noto Sans CJK TC DemiLight" w:cs="Times New Roman" w:hint="eastAsia"/>
+          <w:spacing w:val="-1"/>
+          <w:kern w:val="0"/>
+          <w:sz w:val="28"/>
+          <w:szCs w:val="28"/>
+        </w:rPr>
+        <w:t>扮演t</w:t>
+      </w:r>
+      <w:r>
+        <w:rPr>
+          <w:rFonts w:ascii="Noto Sans CJK TC DemiLight" w:eastAsia="Noto Sans CJK TC DemiLight" w:hAnsi="Noto Sans CJK TC DemiLight" w:cs="Times New Roman"/>
+          <w:spacing w:val="-1"/>
+          <w:kern w:val="0"/>
+          <w:sz w:val="28"/>
+          <w:szCs w:val="28"/>
+        </w:rPr>
+        <w:t>esting data</w:t>
+      </w:r>
+      <w:r>
+        <w:rPr>
+          <w:rFonts w:ascii="Noto Sans CJK TC DemiLight" w:eastAsia="Noto Sans CJK TC DemiLight" w:hAnsi="Noto Sans CJK TC DemiLight" w:cs="Times New Roman" w:hint="eastAsia"/>
+          <w:spacing w:val="-1"/>
+          <w:kern w:val="0"/>
+          <w:sz w:val="28"/>
+          <w:szCs w:val="28"/>
+        </w:rPr>
+        <w:t>的角色，不參與訓練</w:t>
+      </w:r>
+      <w:r>
+        <w:rPr>
+          <w:rFonts w:ascii="Noto Sans CJK TC DemiLight" w:eastAsia="Noto Sans CJK TC DemiLight" w:hAnsi="Noto Sans CJK TC DemiLight" w:cs="Times New Roman" w:hint="eastAsia"/>
+          <w:spacing w:val="-1"/>
+          <w:kern w:val="0"/>
+          <w:sz w:val="28"/>
+          <w:szCs w:val="28"/>
+        </w:rPr>
+        <w:t>、</w:t>
+      </w:r>
+      <w:r>
+        <w:rPr>
+          <w:rFonts w:ascii="Noto Sans CJK TC DemiLight" w:eastAsia="Noto Sans CJK TC DemiLight" w:hAnsi="Noto Sans CJK TC DemiLight" w:cs="Times New Roman" w:hint="eastAsia"/>
+          <w:spacing w:val="-1"/>
+          <w:kern w:val="0"/>
+          <w:sz w:val="28"/>
+          <w:szCs w:val="28"/>
+        </w:rPr>
+        <w:t>只用來評估a</w:t>
+      </w:r>
+      <w:r>
+        <w:rPr>
+          <w:rFonts w:ascii="Noto Sans CJK TC DemiLight" w:eastAsia="Noto Sans CJK TC DemiLight" w:hAnsi="Noto Sans CJK TC DemiLight" w:cs="Times New Roman"/>
+          <w:spacing w:val="-1"/>
+          <w:kern w:val="0"/>
+          <w:sz w:val="28"/>
+          <w:szCs w:val="28"/>
+        </w:rPr>
+        <w:t>ccuracy</w:t>
+      </w:r>
+      <w:r>
+        <w:rPr>
+          <w:rFonts w:ascii="Noto Sans CJK TC DemiLight" w:eastAsia="Noto Sans CJK TC DemiLight" w:hAnsi="Noto Sans CJK TC DemiLight" w:cs="Times New Roman" w:hint="eastAsia"/>
+          <w:spacing w:val="-1"/>
+          <w:kern w:val="0"/>
+          <w:sz w:val="28"/>
+          <w:szCs w:val="28"/>
+        </w:rPr>
+        <w:t>。如此一來，</w:t>
+      </w:r>
+      <w:r>
+        <w:rPr>
+          <w:rFonts w:ascii="Noto Sans CJK TC DemiLight" w:eastAsia="Noto Sans CJK TC DemiLight" w:hAnsi="Noto Sans CJK TC DemiLight" w:cs="Times New Roman" w:hint="eastAsia"/>
+          <w:spacing w:val="-1"/>
+          <w:kern w:val="0"/>
+          <w:sz w:val="28"/>
+          <w:szCs w:val="28"/>
+        </w:rPr>
+        <w:t>我們就可以盡可能地推延t</w:t>
+      </w:r>
+      <w:r>
+        <w:rPr>
+          <w:rFonts w:ascii="Noto Sans CJK TC DemiLight" w:eastAsia="Noto Sans CJK TC DemiLight" w:hAnsi="Noto Sans CJK TC DemiLight" w:cs="Times New Roman"/>
+          <w:spacing w:val="-1"/>
+          <w:kern w:val="0"/>
+          <w:sz w:val="28"/>
+          <w:szCs w:val="28"/>
+        </w:rPr>
+        <w:t>esting data</w:t>
+      </w:r>
+      <w:r>
+        <w:rPr>
+          <w:rFonts w:ascii="Noto Sans CJK TC DemiLight" w:eastAsia="Noto Sans CJK TC DemiLight" w:hAnsi="Noto Sans CJK TC DemiLight" w:cs="Times New Roman" w:hint="eastAsia"/>
+          <w:spacing w:val="-1"/>
+          <w:kern w:val="0"/>
+          <w:sz w:val="28"/>
+          <w:szCs w:val="28"/>
+        </w:rPr>
+        <w:t>進入倒</w:t>
+      </w:r>
+      <w:r>
+        <w:rPr>
+          <w:rFonts w:ascii="Noto Sans CJK TC DemiLight" w:eastAsia="Noto Sans CJK TC DemiLight" w:hAnsi="Noto Sans CJK TC DemiLight" w:cs="Times New Roman" w:hint="eastAsia"/>
+          <w:spacing w:val="-1"/>
+          <w:kern w:val="0"/>
+          <w:sz w:val="28"/>
+          <w:szCs w:val="28"/>
+        </w:rPr>
+        <w:t>訓練模型的時間點，盡可能的善用每一筆d</w:t>
+      </w:r>
+      <w:r>
+        <w:rPr>
+          <w:rFonts w:ascii="Noto Sans CJK TC DemiLight" w:eastAsia="Noto Sans CJK TC DemiLight" w:hAnsi="Noto Sans CJK TC DemiLight" w:cs="Times New Roman"/>
+          <w:spacing w:val="-1"/>
+          <w:kern w:val="0"/>
+          <w:sz w:val="28"/>
+          <w:szCs w:val="28"/>
+        </w:rPr>
+        <w:t>ata</w:t>
+      </w:r>
+      <w:r>
+        <w:rPr>
+          <w:rFonts w:ascii="Noto Sans CJK TC DemiLight" w:eastAsia="Noto Sans CJK TC DemiLight" w:hAnsi="Noto Sans CJK TC DemiLight" w:cs="Times New Roman" w:hint="eastAsia"/>
+          <w:spacing w:val="-1"/>
+          <w:kern w:val="0"/>
+          <w:sz w:val="28"/>
+          <w:szCs w:val="28"/>
+        </w:rPr>
+        <w:t>隱藏的特徵</w:t>
       </w:r>
       <w:bookmarkStart w:id="2" w:name="_GoBack"/>
       <w:bookmarkEnd w:id="2"/>
@@ -4049,442 +5120,16 @@
           <w:sz w:val="28"/>
           <w:szCs w:val="28"/>
         </w:rPr>
-        <w:t>型；但是，蒐集資料往往是很困難的，所以目前握有的資料就顯得彌足珍貴。</w:t>
-      </w:r>
-      <w:r>
-        <w:rPr>
-          <w:rFonts w:ascii="Noto Sans CJK TC DemiLight" w:eastAsia="Noto Sans CJK TC DemiLight" w:hAnsi="Noto Sans CJK TC DemiLight" w:cs="Times New Roman" w:hint="eastAsia"/>
-          <w:spacing w:val="-1"/>
-          <w:kern w:val="0"/>
-          <w:sz w:val="28"/>
-          <w:szCs w:val="28"/>
-        </w:rPr>
-        <w:t>我們唯一可以利用已握有的資料來評估是否模型遭遇o</w:t>
-      </w:r>
-      <w:r>
-        <w:rPr>
-          <w:rFonts w:ascii="Noto Sans CJK TC DemiLight" w:eastAsia="Noto Sans CJK TC DemiLight" w:hAnsi="Noto Sans CJK TC DemiLight" w:cs="Times New Roman"/>
-          <w:spacing w:val="-1"/>
-          <w:kern w:val="0"/>
-          <w:sz w:val="28"/>
-          <w:szCs w:val="28"/>
-        </w:rPr>
-        <w:t>verfitting</w:t>
-      </w:r>
-      <w:r>
-        <w:rPr>
-          <w:rFonts w:ascii="Noto Sans CJK TC DemiLight" w:eastAsia="Noto Sans CJK TC DemiLight" w:hAnsi="Noto Sans CJK TC DemiLight" w:cs="Times New Roman" w:hint="eastAsia"/>
-          <w:spacing w:val="-1"/>
-          <w:kern w:val="0"/>
-          <w:sz w:val="28"/>
-          <w:szCs w:val="28"/>
-        </w:rPr>
-        <w:t>的方式，就只有透過比較模型對於t</w:t>
-      </w:r>
-      <w:r>
-        <w:rPr>
-          <w:rFonts w:ascii="Noto Sans CJK TC DemiLight" w:eastAsia="Noto Sans CJK TC DemiLight" w:hAnsi="Noto Sans CJK TC DemiLight" w:cs="Times New Roman"/>
-          <w:spacing w:val="-1"/>
-          <w:kern w:val="0"/>
-          <w:sz w:val="28"/>
-          <w:szCs w:val="28"/>
-        </w:rPr>
-        <w:t>raining data accuracy</w:t>
-      </w:r>
-      <w:r>
-        <w:rPr>
-          <w:rFonts w:ascii="Noto Sans CJK TC DemiLight" w:eastAsia="Noto Sans CJK TC DemiLight" w:hAnsi="Noto Sans CJK TC DemiLight" w:cs="Times New Roman" w:hint="eastAsia"/>
-          <w:spacing w:val="-1"/>
-          <w:kern w:val="0"/>
-          <w:sz w:val="28"/>
-          <w:szCs w:val="28"/>
-        </w:rPr>
-        <w:t>與t</w:t>
-      </w:r>
-      <w:r>
-        <w:rPr>
-          <w:rFonts w:ascii="Noto Sans CJK TC DemiLight" w:eastAsia="Noto Sans CJK TC DemiLight" w:hAnsi="Noto Sans CJK TC DemiLight" w:cs="Times New Roman"/>
-          <w:spacing w:val="-1"/>
-          <w:kern w:val="0"/>
-          <w:sz w:val="28"/>
-          <w:szCs w:val="28"/>
-        </w:rPr>
-        <w:t>esting data</w:t>
-      </w:r>
-      <w:r>
-        <w:rPr>
-          <w:rFonts w:ascii="Noto Sans CJK TC DemiLight" w:eastAsia="Noto Sans CJK TC DemiLight" w:hAnsi="Noto Sans CJK TC DemiLight" w:cs="Times New Roman" w:hint="eastAsia"/>
-          <w:spacing w:val="-1"/>
-          <w:kern w:val="0"/>
-          <w:sz w:val="28"/>
-          <w:szCs w:val="28"/>
-        </w:rPr>
-        <w:t xml:space="preserve"> a</w:t>
-      </w:r>
-      <w:r>
-        <w:rPr>
-          <w:rFonts w:ascii="Noto Sans CJK TC DemiLight" w:eastAsia="Noto Sans CJK TC DemiLight" w:hAnsi="Noto Sans CJK TC DemiLight" w:cs="Times New Roman"/>
-          <w:spacing w:val="-1"/>
-          <w:kern w:val="0"/>
-          <w:sz w:val="28"/>
-          <w:szCs w:val="28"/>
-        </w:rPr>
-        <w:t>ccuracy</w:t>
-      </w:r>
-      <w:r>
-        <w:rPr>
-          <w:rFonts w:ascii="Noto Sans CJK TC DemiLight" w:eastAsia="Noto Sans CJK TC DemiLight" w:hAnsi="Noto Sans CJK TC DemiLight" w:cs="Times New Roman" w:hint="eastAsia"/>
-          <w:spacing w:val="-1"/>
-          <w:kern w:val="0"/>
-          <w:sz w:val="28"/>
-          <w:szCs w:val="28"/>
-        </w:rPr>
-        <w:t>之間的差異。因此，不到最後關頭是不能輕易使用t</w:t>
-      </w:r>
-      <w:r>
-        <w:rPr>
-          <w:rFonts w:ascii="Noto Sans CJK TC DemiLight" w:eastAsia="Noto Sans CJK TC DemiLight" w:hAnsi="Noto Sans CJK TC DemiLight" w:cs="Times New Roman"/>
-          <w:spacing w:val="-1"/>
-          <w:kern w:val="0"/>
-          <w:sz w:val="28"/>
-          <w:szCs w:val="28"/>
-        </w:rPr>
-        <w:t>esting data</w:t>
-      </w:r>
-      <w:r>
-        <w:rPr>
-          <w:rFonts w:ascii="Noto Sans CJK TC DemiLight" w:eastAsia="Noto Sans CJK TC DemiLight" w:hAnsi="Noto Sans CJK TC DemiLight" w:cs="Times New Roman" w:hint="eastAsia"/>
-          <w:spacing w:val="-1"/>
-          <w:kern w:val="0"/>
-          <w:sz w:val="28"/>
-          <w:szCs w:val="28"/>
-        </w:rPr>
-        <w:t>。</w:t>
-      </w:r>
-    </w:p>
-    <w:p>
-      <w:pPr>
-        <w:ind w:firstLineChars="200" w:firstLine="556"/>
-        <w:rPr>
-          <w:rFonts w:ascii="Noto Sans CJK TC DemiLight" w:eastAsia="Noto Sans CJK TC DemiLight" w:hAnsi="Noto Sans CJK TC DemiLight" w:cs="Times New Roman"/>
-          <w:spacing w:val="-1"/>
-          <w:kern w:val="0"/>
-          <w:sz w:val="28"/>
-          <w:szCs w:val="28"/>
-        </w:rPr>
-      </w:pPr>
-      <w:r>
-        <w:rPr>
-          <w:rFonts w:ascii="Noto Sans CJK TC DemiLight" w:eastAsia="Noto Sans CJK TC DemiLight" w:hAnsi="Noto Sans CJK TC DemiLight" w:cs="Times New Roman" w:hint="eastAsia"/>
-          <w:spacing w:val="-1"/>
-          <w:kern w:val="0"/>
-          <w:sz w:val="28"/>
-          <w:szCs w:val="28"/>
-        </w:rPr>
-        <w:t>在這樣子的概念之下，我們決定到底要經歷幾次的e</w:t>
-      </w:r>
-      <w:r>
-        <w:rPr>
-          <w:rFonts w:ascii="Noto Sans CJK TC DemiLight" w:eastAsia="Noto Sans CJK TC DemiLight" w:hAnsi="Noto Sans CJK TC DemiLight" w:cs="Times New Roman"/>
-          <w:spacing w:val="-1"/>
-          <w:kern w:val="0"/>
-          <w:sz w:val="28"/>
-          <w:szCs w:val="28"/>
-        </w:rPr>
-        <w:t>poch</w:t>
-      </w:r>
-      <w:r>
-        <w:rPr>
-          <w:rFonts w:ascii="Noto Sans CJK TC DemiLight" w:eastAsia="Noto Sans CJK TC DemiLight" w:hAnsi="Noto Sans CJK TC DemiLight" w:cs="Times New Roman" w:hint="eastAsia"/>
-          <w:spacing w:val="-1"/>
-          <w:kern w:val="0"/>
-          <w:sz w:val="28"/>
-          <w:szCs w:val="28"/>
-        </w:rPr>
-        <w:t>來使用m</w:t>
-      </w:r>
-      <w:r>
-        <w:rPr>
-          <w:rFonts w:ascii="Noto Sans CJK TC DemiLight" w:eastAsia="Noto Sans CJK TC DemiLight" w:hAnsi="Noto Sans CJK TC DemiLight" w:cs="Times New Roman"/>
-          <w:spacing w:val="-1"/>
-          <w:kern w:val="0"/>
-          <w:sz w:val="28"/>
-          <w:szCs w:val="28"/>
-        </w:rPr>
-        <w:t>ini-batch SGD</w:t>
-      </w:r>
-      <w:r>
-        <w:rPr>
-          <w:rFonts w:ascii="Noto Sans CJK TC DemiLight" w:eastAsia="Noto Sans CJK TC DemiLight" w:hAnsi="Noto Sans CJK TC DemiLight" w:cs="Times New Roman" w:hint="eastAsia"/>
-          <w:spacing w:val="-1"/>
-          <w:kern w:val="0"/>
-          <w:sz w:val="28"/>
-          <w:szCs w:val="28"/>
-        </w:rPr>
-        <w:t>更新模型參數才</w:t>
-      </w:r>
-      <w:r>
-        <w:rPr>
-          <w:rFonts w:ascii="Noto Sans CJK TC DemiLight" w:eastAsia="Noto Sans CJK TC DemiLight" w:hAnsi="Noto Sans CJK TC DemiLight" w:cs="Times New Roman" w:hint="eastAsia"/>
-          <w:spacing w:val="-1"/>
-          <w:kern w:val="0"/>
-          <w:sz w:val="28"/>
-          <w:szCs w:val="28"/>
-        </w:rPr>
-        <w:t>算足夠</w:t>
-      </w:r>
-      <w:r>
-        <w:rPr>
-          <w:rFonts w:ascii="Noto Sans CJK TC DemiLight" w:eastAsia="Noto Sans CJK TC DemiLight" w:hAnsi="Noto Sans CJK TC DemiLight" w:cs="Times New Roman" w:hint="eastAsia"/>
-          <w:spacing w:val="-1"/>
-          <w:kern w:val="0"/>
-          <w:sz w:val="28"/>
-          <w:szCs w:val="28"/>
-        </w:rPr>
-        <w:t>，就只能依靠v</w:t>
-      </w:r>
-      <w:r>
-        <w:rPr>
-          <w:rFonts w:ascii="Noto Sans CJK TC DemiLight" w:eastAsia="Noto Sans CJK TC DemiLight" w:hAnsi="Noto Sans CJK TC DemiLight" w:cs="Times New Roman"/>
-          <w:spacing w:val="-1"/>
-          <w:kern w:val="0"/>
-          <w:sz w:val="28"/>
-          <w:szCs w:val="28"/>
-        </w:rPr>
-        <w:t>alidation set</w:t>
-      </w:r>
-      <w:r>
-        <w:rPr>
-          <w:rFonts w:ascii="Noto Sans CJK TC DemiLight" w:eastAsia="Noto Sans CJK TC DemiLight" w:hAnsi="Noto Sans CJK TC DemiLight" w:cs="Times New Roman" w:hint="eastAsia"/>
-          <w:spacing w:val="-1"/>
-          <w:kern w:val="0"/>
-          <w:sz w:val="28"/>
-          <w:szCs w:val="28"/>
-        </w:rPr>
-        <w:t>。</w:t>
-      </w:r>
-      <w:r>
-        <w:rPr>
-          <w:rFonts w:ascii="Noto Sans CJK TC DemiLight" w:eastAsia="Noto Sans CJK TC DemiLight" w:hAnsi="Noto Sans CJK TC DemiLight" w:cs="Times New Roman" w:hint="eastAsia"/>
-          <w:spacing w:val="-1"/>
-          <w:kern w:val="0"/>
-          <w:sz w:val="28"/>
-          <w:szCs w:val="28"/>
-        </w:rPr>
-        <w:t>先把t</w:t>
-      </w:r>
-      <w:r>
-        <w:rPr>
-          <w:rFonts w:ascii="Noto Sans CJK TC DemiLight" w:eastAsia="Noto Sans CJK TC DemiLight" w:hAnsi="Noto Sans CJK TC DemiLight" w:cs="Times New Roman"/>
-          <w:spacing w:val="-1"/>
-          <w:kern w:val="0"/>
-          <w:sz w:val="28"/>
-          <w:szCs w:val="28"/>
-        </w:rPr>
-        <w:t>raining data</w:t>
-      </w:r>
-      <w:r>
-        <w:rPr>
-          <w:rFonts w:ascii="Noto Sans CJK TC DemiLight" w:eastAsia="Noto Sans CJK TC DemiLight" w:hAnsi="Noto Sans CJK TC DemiLight" w:cs="Times New Roman" w:hint="eastAsia"/>
-          <w:spacing w:val="-1"/>
-          <w:kern w:val="0"/>
-          <w:sz w:val="28"/>
-          <w:szCs w:val="28"/>
-        </w:rPr>
-        <w:t>分成兩堆</w:t>
-      </w:r>
-      <w:proofErr w:type="gramStart"/>
-      <w:r>
-        <w:rPr>
-          <w:rFonts w:ascii="Noto Sans CJK TC DemiLight" w:eastAsia="Noto Sans CJK TC DemiLight" w:hAnsi="Noto Sans CJK TC DemiLight" w:cs="Times New Roman" w:hint="eastAsia"/>
-          <w:spacing w:val="-1"/>
-          <w:kern w:val="0"/>
-          <w:sz w:val="28"/>
-          <w:szCs w:val="28"/>
-        </w:rPr>
-        <w:t>—</w:t>
-      </w:r>
-      <w:proofErr w:type="gramEnd"/>
-      <w:r>
-        <w:rPr>
-          <w:rFonts w:ascii="Noto Sans CJK TC DemiLight" w:eastAsia="Noto Sans CJK TC DemiLight" w:hAnsi="Noto Sans CJK TC DemiLight" w:cs="Times New Roman" w:hint="eastAsia"/>
-          <w:spacing w:val="-1"/>
-          <w:kern w:val="0"/>
-          <w:sz w:val="28"/>
-          <w:szCs w:val="28"/>
-        </w:rPr>
-        <w:t>v</w:t>
-      </w:r>
-      <w:r>
-        <w:rPr>
-          <w:rFonts w:ascii="Noto Sans CJK TC DemiLight" w:eastAsia="Noto Sans CJK TC DemiLight" w:hAnsi="Noto Sans CJK TC DemiLight" w:cs="Times New Roman"/>
-          <w:spacing w:val="-1"/>
-          <w:kern w:val="0"/>
-          <w:sz w:val="28"/>
-          <w:szCs w:val="28"/>
-        </w:rPr>
-        <w:t>alidation set</w:t>
-      </w:r>
-      <w:r>
-        <w:rPr>
-          <w:rFonts w:ascii="Noto Sans CJK TC DemiLight" w:eastAsia="Noto Sans CJK TC DemiLight" w:hAnsi="Noto Sans CJK TC DemiLight" w:cs="Times New Roman" w:hint="eastAsia"/>
-          <w:spacing w:val="-1"/>
-          <w:kern w:val="0"/>
-          <w:sz w:val="28"/>
-          <w:szCs w:val="28"/>
-        </w:rPr>
-        <w:t>和t</w:t>
-      </w:r>
-      <w:r>
-        <w:rPr>
-          <w:rFonts w:ascii="Noto Sans CJK TC DemiLight" w:eastAsia="Noto Sans CJK TC DemiLight" w:hAnsi="Noto Sans CJK TC DemiLight" w:cs="Times New Roman"/>
-          <w:spacing w:val="-1"/>
-          <w:kern w:val="0"/>
-          <w:sz w:val="28"/>
-          <w:szCs w:val="28"/>
-        </w:rPr>
-        <w:t>raining set</w:t>
-      </w:r>
-      <w:r>
-        <w:rPr>
-          <w:rFonts w:ascii="Noto Sans CJK TC DemiLight" w:eastAsia="Noto Sans CJK TC DemiLight" w:hAnsi="Noto Sans CJK TC DemiLight" w:cs="Times New Roman" w:hint="eastAsia"/>
-          <w:spacing w:val="-1"/>
-          <w:kern w:val="0"/>
-          <w:sz w:val="28"/>
-          <w:szCs w:val="28"/>
-        </w:rPr>
-        <w:t>，並讓v</w:t>
-      </w:r>
-      <w:r>
-        <w:rPr>
-          <w:rFonts w:ascii="Noto Sans CJK TC DemiLight" w:eastAsia="Noto Sans CJK TC DemiLight" w:hAnsi="Noto Sans CJK TC DemiLight" w:cs="Times New Roman"/>
-          <w:spacing w:val="-1"/>
-          <w:kern w:val="0"/>
-          <w:sz w:val="28"/>
-          <w:szCs w:val="28"/>
-        </w:rPr>
-        <w:t>alidation set</w:t>
-      </w:r>
-      <w:r>
-        <w:rPr>
-          <w:rFonts w:ascii="Noto Sans CJK TC DemiLight" w:eastAsia="Noto Sans CJK TC DemiLight" w:hAnsi="Noto Sans CJK TC DemiLight" w:cs="Times New Roman" w:hint="eastAsia"/>
-          <w:spacing w:val="-1"/>
-          <w:kern w:val="0"/>
-          <w:sz w:val="28"/>
-          <w:szCs w:val="28"/>
-        </w:rPr>
-        <w:t>暫時</w:t>
-      </w:r>
-      <w:r>
-        <w:rPr>
-          <w:rFonts w:ascii="Noto Sans CJK TC DemiLight" w:eastAsia="Noto Sans CJK TC DemiLight" w:hAnsi="Noto Sans CJK TC DemiLight" w:cs="Times New Roman" w:hint="eastAsia"/>
-          <w:spacing w:val="-1"/>
-          <w:kern w:val="0"/>
-          <w:sz w:val="28"/>
-          <w:szCs w:val="28"/>
-        </w:rPr>
-        <w:t>扮演t</w:t>
-      </w:r>
-      <w:r>
-        <w:rPr>
-          <w:rFonts w:ascii="Noto Sans CJK TC DemiLight" w:eastAsia="Noto Sans CJK TC DemiLight" w:hAnsi="Noto Sans CJK TC DemiLight" w:cs="Times New Roman"/>
-          <w:spacing w:val="-1"/>
-          <w:kern w:val="0"/>
-          <w:sz w:val="28"/>
-          <w:szCs w:val="28"/>
-        </w:rPr>
-        <w:t>esting data</w:t>
-      </w:r>
-      <w:r>
-        <w:rPr>
-          <w:rFonts w:ascii="Noto Sans CJK TC DemiLight" w:eastAsia="Noto Sans CJK TC DemiLight" w:hAnsi="Noto Sans CJK TC DemiLight" w:cs="Times New Roman" w:hint="eastAsia"/>
-          <w:spacing w:val="-1"/>
-          <w:kern w:val="0"/>
-          <w:sz w:val="28"/>
-          <w:szCs w:val="28"/>
-        </w:rPr>
-        <w:t>的角色，意即不參與訓練只用來評估a</w:t>
-      </w:r>
-      <w:r>
-        <w:rPr>
-          <w:rFonts w:ascii="Noto Sans CJK TC DemiLight" w:eastAsia="Noto Sans CJK TC DemiLight" w:hAnsi="Noto Sans CJK TC DemiLight" w:cs="Times New Roman"/>
-          <w:spacing w:val="-1"/>
-          <w:kern w:val="0"/>
-          <w:sz w:val="28"/>
-          <w:szCs w:val="28"/>
-        </w:rPr>
-        <w:t>ccuracy</w:t>
-      </w:r>
-      <w:r>
-        <w:rPr>
-          <w:rFonts w:ascii="Noto Sans CJK TC DemiLight" w:eastAsia="Noto Sans CJK TC DemiLight" w:hAnsi="Noto Sans CJK TC DemiLight" w:cs="Times New Roman" w:hint="eastAsia"/>
-          <w:spacing w:val="-1"/>
-          <w:kern w:val="0"/>
-          <w:sz w:val="28"/>
-          <w:szCs w:val="28"/>
-        </w:rPr>
-        <w:t>。如此</w:t>
-      </w:r>
-      <w:proofErr w:type="gramStart"/>
-      <w:r>
-        <w:rPr>
-          <w:rFonts w:ascii="Noto Sans CJK TC DemiLight" w:eastAsia="Noto Sans CJK TC DemiLight" w:hAnsi="Noto Sans CJK TC DemiLight" w:cs="Times New Roman" w:hint="eastAsia"/>
-          <w:spacing w:val="-1"/>
-          <w:kern w:val="0"/>
-          <w:sz w:val="28"/>
-          <w:szCs w:val="28"/>
-        </w:rPr>
-        <w:t>一來，</w:t>
-      </w:r>
-      <w:proofErr w:type="gramEnd"/>
-      <w:r>
-        <w:rPr>
-          <w:rFonts w:ascii="Noto Sans CJK TC DemiLight" w:eastAsia="Noto Sans CJK TC DemiLight" w:hAnsi="Noto Sans CJK TC DemiLight" w:cs="Times New Roman" w:hint="eastAsia"/>
-          <w:spacing w:val="-1"/>
-          <w:kern w:val="0"/>
-          <w:sz w:val="28"/>
-          <w:szCs w:val="28"/>
-        </w:rPr>
-        <w:t>就只會在最後一次</w:t>
-      </w:r>
-      <w:r>
-        <w:rPr>
-          <w:rFonts w:ascii="Noto Sans CJK TC DemiLight" w:eastAsia="Noto Sans CJK TC DemiLight" w:hAnsi="Noto Sans CJK TC DemiLight" w:cs="Times New Roman" w:hint="eastAsia"/>
-          <w:spacing w:val="-1"/>
-          <w:kern w:val="0"/>
-          <w:sz w:val="28"/>
-          <w:szCs w:val="28"/>
-        </w:rPr>
-        <w:t>總評估模型預測能力時，才真正動用到t</w:t>
-      </w:r>
-      <w:r>
-        <w:rPr>
-          <w:rFonts w:ascii="Noto Sans CJK TC DemiLight" w:eastAsia="Noto Sans CJK TC DemiLight" w:hAnsi="Noto Sans CJK TC DemiLight" w:cs="Times New Roman"/>
-          <w:spacing w:val="-1"/>
-          <w:kern w:val="0"/>
-          <w:sz w:val="28"/>
-          <w:szCs w:val="28"/>
-        </w:rPr>
-        <w:t>esting data</w:t>
-      </w:r>
-      <w:r>
-        <w:rPr>
-          <w:rFonts w:ascii="Noto Sans CJK TC DemiLight" w:eastAsia="Noto Sans CJK TC DemiLight" w:hAnsi="Noto Sans CJK TC DemiLight" w:cs="Times New Roman" w:hint="eastAsia"/>
-          <w:spacing w:val="-1"/>
-          <w:kern w:val="0"/>
-          <w:sz w:val="28"/>
-          <w:szCs w:val="28"/>
-        </w:rPr>
         <w:t>。</w:t>
       </w:r>
     </w:p>
     <w:sectPr>
-      <w:headerReference w:type="even" r:id="rId10"/>
-      <w:headerReference w:type="default" r:id="rId11"/>
-      <w:footerReference w:type="even" r:id="rId12"/>
-      <w:footerReference w:type="default" r:id="rId13"/>
-      <w:headerReference w:type="first" r:id="rId14"/>
-      <w:footerReference w:type="first" r:id="rId15"/>
+      <w:headerReference w:type="even" r:id="rId12"/>
+      <w:headerReference w:type="default" r:id="rId13"/>
+      <w:footerReference w:type="even" r:id="rId14"/>
+      <w:footerReference w:type="default" r:id="rId15"/>
+      <w:headerReference w:type="first" r:id="rId16"/>
+      <w:footerReference w:type="first" r:id="rId17"/>
       <w:pgSz w:w="11906" w:h="16838"/>
       <w:pgMar w:top="1440" w:right="1021" w:bottom="1440" w:left="1021" w:header="851" w:footer="851" w:gutter="0"/>
       <w:cols w:space="425"/>
@@ -6031,6 +6676,1016 @@
 </w:styles>
 </file>
 
+<file path=word/charts/chart1.xml><?xml version="1.0" encoding="utf-8"?>
+<c:chartSpace xmlns:c="http://schemas.openxmlformats.org/drawingml/2006/chart" xmlns:a="http://schemas.openxmlformats.org/drawingml/2006/main" xmlns:r="http://schemas.openxmlformats.org/officeDocument/2006/relationships" xmlns:c16r2="http://schemas.microsoft.com/office/drawing/2015/06/chart">
+  <c:date1904 val="0"/>
+  <c:lang val="zh-TW"/>
+  <c:roundedCorners val="0"/>
+  <mc:AlternateContent xmlns:mc="http://schemas.openxmlformats.org/markup-compatibility/2006">
+    <mc:Choice xmlns:c14="http://schemas.microsoft.com/office/drawing/2007/8/2/chart" Requires="c14">
+      <c14:style val="102"/>
+    </mc:Choice>
+    <mc:Fallback>
+      <c:style val="2"/>
+    </mc:Fallback>
+  </mc:AlternateContent>
+  <c:chart>
+    <c:autoTitleDeleted val="1"/>
+    <c:plotArea>
+      <c:layout/>
+      <c:lineChart>
+        <c:grouping val="standard"/>
+        <c:varyColors val="0"/>
+        <c:ser>
+          <c:idx val="0"/>
+          <c:order val="0"/>
+          <c:tx>
+            <c:strRef>
+              <c:f>工作表1!$B$1</c:f>
+              <c:strCache>
+                <c:ptCount val="1"/>
+                <c:pt idx="0">
+                  <c:v>Training</c:v>
+                </c:pt>
+              </c:strCache>
+            </c:strRef>
+          </c:tx>
+          <c:spPr>
+            <a:ln w="28575" cap="rnd">
+              <a:solidFill>
+                <a:schemeClr val="accent1"/>
+              </a:solidFill>
+              <a:round/>
+            </a:ln>
+            <a:effectLst/>
+          </c:spPr>
+          <c:marker>
+            <c:symbol val="none"/>
+          </c:marker>
+          <c:cat>
+            <c:numRef>
+              <c:f>工作表1!$A$2:$A$12</c:f>
+              <c:numCache>
+                <c:formatCode>General</c:formatCode>
+                <c:ptCount val="11"/>
+                <c:pt idx="0">
+                  <c:v>0</c:v>
+                </c:pt>
+                <c:pt idx="1">
+                  <c:v>1</c:v>
+                </c:pt>
+                <c:pt idx="2">
+                  <c:v>2</c:v>
+                </c:pt>
+                <c:pt idx="3">
+                  <c:v>3</c:v>
+                </c:pt>
+                <c:pt idx="4">
+                  <c:v>4</c:v>
+                </c:pt>
+                <c:pt idx="5">
+                  <c:v>5</c:v>
+                </c:pt>
+                <c:pt idx="6">
+                  <c:v>6</c:v>
+                </c:pt>
+                <c:pt idx="7">
+                  <c:v>7</c:v>
+                </c:pt>
+                <c:pt idx="8">
+                  <c:v>8</c:v>
+                </c:pt>
+                <c:pt idx="9">
+                  <c:v>9</c:v>
+                </c:pt>
+                <c:pt idx="10">
+                  <c:v>10</c:v>
+                </c:pt>
+              </c:numCache>
+            </c:numRef>
+          </c:cat>
+          <c:val>
+            <c:numRef>
+              <c:f>工作表1!$B$2:$B$12</c:f>
+              <c:numCache>
+                <c:formatCode>General</c:formatCode>
+                <c:ptCount val="11"/>
+                <c:pt idx="0">
+                  <c:v>37.986927860983769</c:v>
+                </c:pt>
+                <c:pt idx="1">
+                  <c:v>4.3182394457114546</c:v>
+                </c:pt>
+                <c:pt idx="2">
+                  <c:v>2.3410951971657341</c:v>
+                </c:pt>
+                <c:pt idx="3">
+                  <c:v>1.2932349871523714</c:v>
+                </c:pt>
+                <c:pt idx="4">
+                  <c:v>0.6458213436661413</c:v>
+                </c:pt>
+                <c:pt idx="5">
+                  <c:v>0.81390692969000478</c:v>
+                </c:pt>
+                <c:pt idx="6">
+                  <c:v>0.53700221233457757</c:v>
+                </c:pt>
+                <c:pt idx="7">
+                  <c:v>0.6688764015946882</c:v>
+                </c:pt>
+                <c:pt idx="8">
+                  <c:v>0.49854588425635527</c:v>
+                </c:pt>
+                <c:pt idx="9">
+                  <c:v>0.5362487316726372</c:v>
+                </c:pt>
+                <c:pt idx="10">
+                  <c:v>0.27051079763309516</c:v>
+                </c:pt>
+              </c:numCache>
+            </c:numRef>
+          </c:val>
+          <c:smooth val="0"/>
+          <c:extLst>
+            <c:ext xmlns:c16="http://schemas.microsoft.com/office/drawing/2014/chart" uri="{C3380CC4-5D6E-409C-BE32-E72D297353CC}">
+              <c16:uniqueId val="{00000000-ECFB-44E7-9779-3C7F1B4298EC}"/>
+            </c:ext>
+          </c:extLst>
+        </c:ser>
+        <c:ser>
+          <c:idx val="1"/>
+          <c:order val="1"/>
+          <c:tx>
+            <c:strRef>
+              <c:f>工作表1!$C$1</c:f>
+              <c:strCache>
+                <c:ptCount val="1"/>
+                <c:pt idx="0">
+                  <c:v>Validation</c:v>
+                </c:pt>
+              </c:strCache>
+            </c:strRef>
+          </c:tx>
+          <c:spPr>
+            <a:ln w="28575" cap="rnd">
+              <a:solidFill>
+                <a:schemeClr val="accent2"/>
+              </a:solidFill>
+              <a:round/>
+            </a:ln>
+            <a:effectLst/>
+          </c:spPr>
+          <c:marker>
+            <c:symbol val="none"/>
+          </c:marker>
+          <c:cat>
+            <c:numRef>
+              <c:f>工作表1!$A$2:$A$12</c:f>
+              <c:numCache>
+                <c:formatCode>General</c:formatCode>
+                <c:ptCount val="11"/>
+                <c:pt idx="0">
+                  <c:v>0</c:v>
+                </c:pt>
+                <c:pt idx="1">
+                  <c:v>1</c:v>
+                </c:pt>
+                <c:pt idx="2">
+                  <c:v>2</c:v>
+                </c:pt>
+                <c:pt idx="3">
+                  <c:v>3</c:v>
+                </c:pt>
+                <c:pt idx="4">
+                  <c:v>4</c:v>
+                </c:pt>
+                <c:pt idx="5">
+                  <c:v>5</c:v>
+                </c:pt>
+                <c:pt idx="6">
+                  <c:v>6</c:v>
+                </c:pt>
+                <c:pt idx="7">
+                  <c:v>7</c:v>
+                </c:pt>
+                <c:pt idx="8">
+                  <c:v>8</c:v>
+                </c:pt>
+                <c:pt idx="9">
+                  <c:v>9</c:v>
+                </c:pt>
+                <c:pt idx="10">
+                  <c:v>10</c:v>
+                </c:pt>
+              </c:numCache>
+            </c:numRef>
+          </c:cat>
+          <c:val>
+            <c:numRef>
+              <c:f>工作表1!$C$2:$C$12</c:f>
+              <c:numCache>
+                <c:formatCode>General</c:formatCode>
+                <c:ptCount val="11"/>
+                <c:pt idx="0">
+                  <c:v>23.29</c:v>
+                </c:pt>
+                <c:pt idx="1">
+                  <c:v>2.2999999999999998</c:v>
+                </c:pt>
+                <c:pt idx="2">
+                  <c:v>1.1499999999999999</c:v>
+                </c:pt>
+                <c:pt idx="3">
+                  <c:v>0.77</c:v>
+                </c:pt>
+                <c:pt idx="4">
+                  <c:v>0.57999999999999996</c:v>
+                </c:pt>
+                <c:pt idx="5">
+                  <c:v>0.46</c:v>
+                </c:pt>
+                <c:pt idx="6">
+                  <c:v>0.38</c:v>
+                </c:pt>
+                <c:pt idx="7">
+                  <c:v>0.33</c:v>
+                </c:pt>
+                <c:pt idx="8">
+                  <c:v>0.28999999999999998</c:v>
+                </c:pt>
+                <c:pt idx="9">
+                  <c:v>0.26</c:v>
+                </c:pt>
+                <c:pt idx="10">
+                  <c:v>0.23</c:v>
+                </c:pt>
+              </c:numCache>
+            </c:numRef>
+          </c:val>
+          <c:smooth val="0"/>
+          <c:extLst>
+            <c:ext xmlns:c16="http://schemas.microsoft.com/office/drawing/2014/chart" uri="{C3380CC4-5D6E-409C-BE32-E72D297353CC}">
+              <c16:uniqueId val="{00000001-ECFB-44E7-9779-3C7F1B4298EC}"/>
+            </c:ext>
+          </c:extLst>
+        </c:ser>
+        <c:dLbls>
+          <c:showLegendKey val="0"/>
+          <c:showVal val="0"/>
+          <c:showCatName val="0"/>
+          <c:showSerName val="0"/>
+          <c:showPercent val="0"/>
+          <c:showBubbleSize val="0"/>
+        </c:dLbls>
+        <c:smooth val="0"/>
+        <c:axId val="1446551215"/>
+        <c:axId val="1450929375"/>
+      </c:lineChart>
+      <c:catAx>
+        <c:axId val="1446551215"/>
+        <c:scaling>
+          <c:orientation val="minMax"/>
+        </c:scaling>
+        <c:delete val="0"/>
+        <c:axPos val="b"/>
+        <c:numFmt formatCode="General" sourceLinked="1"/>
+        <c:majorTickMark val="none"/>
+        <c:minorTickMark val="none"/>
+        <c:tickLblPos val="nextTo"/>
+        <c:spPr>
+          <a:noFill/>
+          <a:ln w="9525" cap="flat" cmpd="sng" algn="ctr">
+            <a:solidFill>
+              <a:schemeClr val="tx1">
+                <a:lumMod val="15000"/>
+                <a:lumOff val="85000"/>
+              </a:schemeClr>
+            </a:solidFill>
+            <a:round/>
+          </a:ln>
+          <a:effectLst/>
+        </c:spPr>
+        <c:txPr>
+          <a:bodyPr rot="-60000000" spcFirstLastPara="1" vertOverflow="ellipsis" vert="horz" wrap="square" anchor="ctr" anchorCtr="1"/>
+          <a:lstStyle/>
+          <a:p>
+            <a:pPr>
+              <a:defRPr sz="900" b="0" i="0" u="none" strike="noStrike" kern="1200" baseline="0">
+                <a:solidFill>
+                  <a:schemeClr val="tx1">
+                    <a:lumMod val="65000"/>
+                    <a:lumOff val="35000"/>
+                  </a:schemeClr>
+                </a:solidFill>
+                <a:latin typeface="+mn-lt"/>
+                <a:ea typeface="+mn-ea"/>
+                <a:cs typeface="+mn-cs"/>
+              </a:defRPr>
+            </a:pPr>
+            <a:endParaRPr lang="zh-TW"/>
+          </a:p>
+        </c:txPr>
+        <c:crossAx val="1450929375"/>
+        <c:crosses val="autoZero"/>
+        <c:auto val="1"/>
+        <c:lblAlgn val="ctr"/>
+        <c:lblOffset val="100"/>
+        <c:noMultiLvlLbl val="0"/>
+      </c:catAx>
+      <c:valAx>
+        <c:axId val="1450929375"/>
+        <c:scaling>
+          <c:orientation val="minMax"/>
+        </c:scaling>
+        <c:delete val="0"/>
+        <c:axPos val="l"/>
+        <c:majorGridlines>
+          <c:spPr>
+            <a:ln w="9525" cap="flat" cmpd="sng" algn="ctr">
+              <a:solidFill>
+                <a:schemeClr val="tx1">
+                  <a:lumMod val="15000"/>
+                  <a:lumOff val="85000"/>
+                </a:schemeClr>
+              </a:solidFill>
+              <a:round/>
+            </a:ln>
+            <a:effectLst/>
+          </c:spPr>
+        </c:majorGridlines>
+        <c:numFmt formatCode="General" sourceLinked="1"/>
+        <c:majorTickMark val="none"/>
+        <c:minorTickMark val="none"/>
+        <c:tickLblPos val="nextTo"/>
+        <c:spPr>
+          <a:noFill/>
+          <a:ln>
+            <a:noFill/>
+          </a:ln>
+          <a:effectLst/>
+        </c:spPr>
+        <c:txPr>
+          <a:bodyPr rot="-60000000" spcFirstLastPara="1" vertOverflow="ellipsis" vert="horz" wrap="square" anchor="ctr" anchorCtr="1"/>
+          <a:lstStyle/>
+          <a:p>
+            <a:pPr>
+              <a:defRPr sz="900" b="0" i="0" u="none" strike="noStrike" kern="1200" baseline="0">
+                <a:solidFill>
+                  <a:schemeClr val="tx1">
+                    <a:lumMod val="65000"/>
+                    <a:lumOff val="35000"/>
+                  </a:schemeClr>
+                </a:solidFill>
+                <a:latin typeface="+mn-lt"/>
+                <a:ea typeface="+mn-ea"/>
+                <a:cs typeface="+mn-cs"/>
+              </a:defRPr>
+            </a:pPr>
+            <a:endParaRPr lang="zh-TW"/>
+          </a:p>
+        </c:txPr>
+        <c:crossAx val="1446551215"/>
+        <c:crosses val="autoZero"/>
+        <c:crossBetween val="between"/>
+      </c:valAx>
+      <c:spPr>
+        <a:noFill/>
+        <a:ln>
+          <a:noFill/>
+        </a:ln>
+        <a:effectLst/>
+      </c:spPr>
+    </c:plotArea>
+    <c:legend>
+      <c:legendPos val="b"/>
+      <c:overlay val="0"/>
+      <c:spPr>
+        <a:noFill/>
+        <a:ln>
+          <a:noFill/>
+        </a:ln>
+        <a:effectLst/>
+      </c:spPr>
+      <c:txPr>
+        <a:bodyPr rot="0" spcFirstLastPara="1" vertOverflow="ellipsis" vert="horz" wrap="square" anchor="ctr" anchorCtr="1"/>
+        <a:lstStyle/>
+        <a:p>
+          <a:pPr>
+            <a:defRPr sz="900" b="0" i="0" u="none" strike="noStrike" kern="1200" baseline="0">
+              <a:solidFill>
+                <a:schemeClr val="tx1">
+                  <a:lumMod val="65000"/>
+                  <a:lumOff val="35000"/>
+                </a:schemeClr>
+              </a:solidFill>
+              <a:latin typeface="+mn-lt"/>
+              <a:ea typeface="+mn-ea"/>
+              <a:cs typeface="+mn-cs"/>
+            </a:defRPr>
+          </a:pPr>
+          <a:endParaRPr lang="zh-TW"/>
+        </a:p>
+      </c:txPr>
+    </c:legend>
+    <c:plotVisOnly val="1"/>
+    <c:dispBlanksAs val="gap"/>
+    <c:extLst>
+      <c:ext xmlns:c16r3="http://schemas.microsoft.com/office/drawing/2017/03/chart" uri="{56B9EC1D-385E-4148-901F-78D8002777C0}">
+        <c16r3:dataDisplayOptions16>
+          <c16r3:dispNaAsBlank val="1"/>
+        </c16r3:dataDisplayOptions16>
+      </c:ext>
+    </c:extLst>
+    <c:showDLblsOverMax val="0"/>
+  </c:chart>
+  <c:spPr>
+    <a:solidFill>
+      <a:schemeClr val="bg1"/>
+    </a:solidFill>
+    <a:ln w="9525" cap="flat" cmpd="sng" algn="ctr">
+      <a:solidFill>
+        <a:schemeClr val="tx1">
+          <a:lumMod val="15000"/>
+          <a:lumOff val="85000"/>
+        </a:schemeClr>
+      </a:solidFill>
+      <a:round/>
+    </a:ln>
+    <a:effectLst/>
+  </c:spPr>
+  <c:txPr>
+    <a:bodyPr/>
+    <a:lstStyle/>
+    <a:p>
+      <a:pPr>
+        <a:defRPr/>
+      </a:pPr>
+      <a:endParaRPr lang="zh-TW"/>
+    </a:p>
+  </c:txPr>
+  <c:externalData r:id="rId3">
+    <c:autoUpdate val="0"/>
+  </c:externalData>
+</c:chartSpace>
+</file>
+
+<file path=word/charts/colors1.xml><?xml version="1.0" encoding="utf-8"?>
+<cs:colorStyle xmlns:cs="http://schemas.microsoft.com/office/drawing/2012/chartStyle" xmlns:a="http://schemas.openxmlformats.org/drawingml/2006/main" meth="cycle" id="10">
+  <a:schemeClr val="accent1"/>
+  <a:schemeClr val="accent2"/>
+  <a:schemeClr val="accent3"/>
+  <a:schemeClr val="accent4"/>
+  <a:schemeClr val="accent5"/>
+  <a:schemeClr val="accent6"/>
+  <cs:variation/>
+  <cs:variation>
+    <a:lumMod val="60000"/>
+  </cs:variation>
+  <cs:variation>
+    <a:lumMod val="80000"/>
+    <a:lumOff val="20000"/>
+  </cs:variation>
+  <cs:variation>
+    <a:lumMod val="80000"/>
+  </cs:variation>
+  <cs:variation>
+    <a:lumMod val="60000"/>
+    <a:lumOff val="40000"/>
+  </cs:variation>
+  <cs:variation>
+    <a:lumMod val="50000"/>
+  </cs:variation>
+  <cs:variation>
+    <a:lumMod val="70000"/>
+    <a:lumOff val="30000"/>
+  </cs:variation>
+  <cs:variation>
+    <a:lumMod val="70000"/>
+  </cs:variation>
+  <cs:variation>
+    <a:lumMod val="50000"/>
+    <a:lumOff val="50000"/>
+  </cs:variation>
+</cs:colorStyle>
+</file>
+
+<file path=word/charts/style1.xml><?xml version="1.0" encoding="utf-8"?>
+<cs:chartStyle xmlns:cs="http://schemas.microsoft.com/office/drawing/2012/chartStyle" xmlns:a="http://schemas.openxmlformats.org/drawingml/2006/main" id="227">
+  <cs:axisTitle>
+    <cs:lnRef idx="0"/>
+    <cs:fillRef idx="0"/>
+    <cs:effectRef idx="0"/>
+    <cs:fontRef idx="minor">
+      <a:schemeClr val="tx1">
+        <a:lumMod val="65000"/>
+        <a:lumOff val="35000"/>
+      </a:schemeClr>
+    </cs:fontRef>
+    <cs:defRPr sz="1000" kern="1200"/>
+  </cs:axisTitle>
+  <cs:categoryAxis>
+    <cs:lnRef idx="0"/>
+    <cs:fillRef idx="0"/>
+    <cs:effectRef idx="0"/>
+    <cs:fontRef idx="minor">
+      <a:schemeClr val="tx1">
+        <a:lumMod val="65000"/>
+        <a:lumOff val="35000"/>
+      </a:schemeClr>
+    </cs:fontRef>
+    <cs:spPr>
+      <a:ln w="9525" cap="flat" cmpd="sng" algn="ctr">
+        <a:solidFill>
+          <a:schemeClr val="tx1">
+            <a:lumMod val="15000"/>
+            <a:lumOff val="85000"/>
+          </a:schemeClr>
+        </a:solidFill>
+        <a:round/>
+      </a:ln>
+    </cs:spPr>
+    <cs:defRPr sz="900" kern="1200"/>
+  </cs:categoryAxis>
+  <cs:chartArea mods="allowNoFillOverride allowNoLineOverride">
+    <cs:lnRef idx="0"/>
+    <cs:fillRef idx="0"/>
+    <cs:effectRef idx="0"/>
+    <cs:fontRef idx="minor">
+      <a:schemeClr val="tx1"/>
+    </cs:fontRef>
+    <cs:spPr>
+      <a:solidFill>
+        <a:schemeClr val="bg1"/>
+      </a:solidFill>
+      <a:ln w="9525" cap="flat" cmpd="sng" algn="ctr">
+        <a:solidFill>
+          <a:schemeClr val="tx1">
+            <a:lumMod val="15000"/>
+            <a:lumOff val="85000"/>
+          </a:schemeClr>
+        </a:solidFill>
+        <a:round/>
+      </a:ln>
+    </cs:spPr>
+    <cs:defRPr sz="1000" kern="1200"/>
+  </cs:chartArea>
+  <cs:dataLabel>
+    <cs:lnRef idx="0"/>
+    <cs:fillRef idx="0"/>
+    <cs:effectRef idx="0"/>
+    <cs:fontRef idx="minor">
+      <a:schemeClr val="tx1">
+        <a:lumMod val="75000"/>
+        <a:lumOff val="25000"/>
+      </a:schemeClr>
+    </cs:fontRef>
+    <cs:defRPr sz="900" kern="1200"/>
+  </cs:dataLabel>
+  <cs:dataLabelCallout>
+    <cs:lnRef idx="0"/>
+    <cs:fillRef idx="0"/>
+    <cs:effectRef idx="0"/>
+    <cs:fontRef idx="minor">
+      <a:schemeClr val="dk1">
+        <a:lumMod val="65000"/>
+        <a:lumOff val="35000"/>
+      </a:schemeClr>
+    </cs:fontRef>
+    <cs:spPr>
+      <a:solidFill>
+        <a:schemeClr val="lt1"/>
+      </a:solidFill>
+      <a:ln>
+        <a:solidFill>
+          <a:schemeClr val="dk1">
+            <a:lumMod val="25000"/>
+            <a:lumOff val="75000"/>
+          </a:schemeClr>
+        </a:solidFill>
+      </a:ln>
+    </cs:spPr>
+    <cs:defRPr sz="900" kern="1200"/>
+    <cs:bodyPr rot="0" spcFirstLastPara="1" vertOverflow="clip" horzOverflow="clip" vert="horz" wrap="square" lIns="36576" tIns="18288" rIns="36576" bIns="18288" anchor="ctr" anchorCtr="1">
+      <a:spAutoFit/>
+    </cs:bodyPr>
+  </cs:dataLabelCallout>
+  <cs:dataPoint>
+    <cs:lnRef idx="0"/>
+    <cs:fillRef idx="1">
+      <cs:styleClr val="auto"/>
+    </cs:fillRef>
+    <cs:effectRef idx="0"/>
+    <cs:fontRef idx="minor">
+      <a:schemeClr val="tx1"/>
+    </cs:fontRef>
+    <cs:spPr>
+      <a:solidFill>
+        <a:schemeClr val="phClr"/>
+      </a:solidFill>
+    </cs:spPr>
+  </cs:dataPoint>
+  <cs:dataPoint3D>
+    <cs:lnRef idx="0"/>
+    <cs:fillRef idx="1">
+      <cs:styleClr val="auto"/>
+    </cs:fillRef>
+    <cs:effectRef idx="0"/>
+    <cs:fontRef idx="minor">
+      <a:schemeClr val="tx1"/>
+    </cs:fontRef>
+    <cs:spPr>
+      <a:solidFill>
+        <a:schemeClr val="phClr"/>
+      </a:solidFill>
+    </cs:spPr>
+  </cs:dataPoint3D>
+  <cs:dataPointLine>
+    <cs:lnRef idx="0">
+      <cs:styleClr val="auto"/>
+    </cs:lnRef>
+    <cs:fillRef idx="1"/>
+    <cs:effectRef idx="0"/>
+    <cs:fontRef idx="minor">
+      <a:schemeClr val="tx1"/>
+    </cs:fontRef>
+    <cs:spPr>
+      <a:ln w="28575" cap="rnd">
+        <a:solidFill>
+          <a:schemeClr val="phClr"/>
+        </a:solidFill>
+        <a:round/>
+      </a:ln>
+    </cs:spPr>
+  </cs:dataPointLine>
+  <cs:dataPointMarker>
+    <cs:lnRef idx="0">
+      <cs:styleClr val="auto"/>
+    </cs:lnRef>
+    <cs:fillRef idx="1">
+      <cs:styleClr val="auto"/>
+    </cs:fillRef>
+    <cs:effectRef idx="0"/>
+    <cs:fontRef idx="minor">
+      <a:schemeClr val="tx1"/>
+    </cs:fontRef>
+    <cs:spPr>
+      <a:solidFill>
+        <a:schemeClr val="phClr"/>
+      </a:solidFill>
+      <a:ln w="9525">
+        <a:solidFill>
+          <a:schemeClr val="phClr"/>
+        </a:solidFill>
+      </a:ln>
+    </cs:spPr>
+  </cs:dataPointMarker>
+  <cs:dataPointMarkerLayout symbol="circle" size="5"/>
+  <cs:dataPointWireframe>
+    <cs:lnRef idx="0">
+      <cs:styleClr val="auto"/>
+    </cs:lnRef>
+    <cs:fillRef idx="1"/>
+    <cs:effectRef idx="0"/>
+    <cs:fontRef idx="minor">
+      <a:schemeClr val="tx1"/>
+    </cs:fontRef>
+    <cs:spPr>
+      <a:ln w="9525" cap="rnd">
+        <a:solidFill>
+          <a:schemeClr val="phClr"/>
+        </a:solidFill>
+        <a:round/>
+      </a:ln>
+    </cs:spPr>
+  </cs:dataPointWireframe>
+  <cs:dataTable>
+    <cs:lnRef idx="0"/>
+    <cs:fillRef idx="0"/>
+    <cs:effectRef idx="0"/>
+    <cs:fontRef idx="minor">
+      <a:schemeClr val="tx1">
+        <a:lumMod val="65000"/>
+        <a:lumOff val="35000"/>
+      </a:schemeClr>
+    </cs:fontRef>
+    <cs:spPr>
+      <a:noFill/>
+      <a:ln w="9525" cap="flat" cmpd="sng" algn="ctr">
+        <a:solidFill>
+          <a:schemeClr val="tx1">
+            <a:lumMod val="15000"/>
+            <a:lumOff val="85000"/>
+          </a:schemeClr>
+        </a:solidFill>
+        <a:round/>
+      </a:ln>
+    </cs:spPr>
+    <cs:defRPr sz="900" kern="1200"/>
+  </cs:dataTable>
+  <cs:downBar>
+    <cs:lnRef idx="0"/>
+    <cs:fillRef idx="0"/>
+    <cs:effectRef idx="0"/>
+    <cs:fontRef idx="minor">
+      <a:schemeClr val="dk1"/>
+    </cs:fontRef>
+    <cs:spPr>
+      <a:solidFill>
+        <a:schemeClr val="dk1">
+          <a:lumMod val="65000"/>
+          <a:lumOff val="35000"/>
+        </a:schemeClr>
+      </a:solidFill>
+      <a:ln w="9525">
+        <a:solidFill>
+          <a:schemeClr val="tx1">
+            <a:lumMod val="65000"/>
+            <a:lumOff val="35000"/>
+          </a:schemeClr>
+        </a:solidFill>
+      </a:ln>
+    </cs:spPr>
+  </cs:downBar>
+  <cs:dropLine>
+    <cs:lnRef idx="0"/>
+    <cs:fillRef idx="0"/>
+    <cs:effectRef idx="0"/>
+    <cs:fontRef idx="minor">
+      <a:schemeClr val="tx1"/>
+    </cs:fontRef>
+    <cs:spPr>
+      <a:ln w="9525" cap="flat" cmpd="sng" algn="ctr">
+        <a:solidFill>
+          <a:schemeClr val="tx1">
+            <a:lumMod val="35000"/>
+            <a:lumOff val="65000"/>
+          </a:schemeClr>
+        </a:solidFill>
+        <a:round/>
+      </a:ln>
+    </cs:spPr>
+  </cs:dropLine>
+  <cs:errorBar>
+    <cs:lnRef idx="0"/>
+    <cs:fillRef idx="0"/>
+    <cs:effectRef idx="0"/>
+    <cs:fontRef idx="minor">
+      <a:schemeClr val="tx1"/>
+    </cs:fontRef>
+    <cs:spPr>
+      <a:ln w="9525" cap="flat" cmpd="sng" algn="ctr">
+        <a:solidFill>
+          <a:schemeClr val="tx1">
+            <a:lumMod val="65000"/>
+            <a:lumOff val="35000"/>
+          </a:schemeClr>
+        </a:solidFill>
+        <a:round/>
+      </a:ln>
+    </cs:spPr>
+  </cs:errorBar>
+  <cs:floor>
+    <cs:lnRef idx="0"/>
+    <cs:fillRef idx="0"/>
+    <cs:effectRef idx="0"/>
+    <cs:fontRef idx="minor">
+      <a:schemeClr val="tx1"/>
+    </cs:fontRef>
+    <cs:spPr>
+      <a:noFill/>
+      <a:ln>
+        <a:noFill/>
+      </a:ln>
+    </cs:spPr>
+  </cs:floor>
+  <cs:gridlineMajor>
+    <cs:lnRef idx="0"/>
+    <cs:fillRef idx="0"/>
+    <cs:effectRef idx="0"/>
+    <cs:fontRef idx="minor">
+      <a:schemeClr val="tx1"/>
+    </cs:fontRef>
+    <cs:spPr>
+      <a:ln w="9525" cap="flat" cmpd="sng" algn="ctr">
+        <a:solidFill>
+          <a:schemeClr val="tx1">
+            <a:lumMod val="15000"/>
+            <a:lumOff val="85000"/>
+          </a:schemeClr>
+        </a:solidFill>
+        <a:round/>
+      </a:ln>
+    </cs:spPr>
+  </cs:gridlineMajor>
+  <cs:gridlineMinor>
+    <cs:lnRef idx="0"/>
+    <cs:fillRef idx="0"/>
+    <cs:effectRef idx="0"/>
+    <cs:fontRef idx="minor">
+      <a:schemeClr val="tx1"/>
+    </cs:fontRef>
+    <cs:spPr>
+      <a:ln w="9525" cap="flat" cmpd="sng" algn="ctr">
+        <a:solidFill>
+          <a:schemeClr val="tx1">
+            <a:lumMod val="5000"/>
+            <a:lumOff val="95000"/>
+          </a:schemeClr>
+        </a:solidFill>
+        <a:round/>
+      </a:ln>
+    </cs:spPr>
+  </cs:gridlineMinor>
+  <cs:hiLoLine>
+    <cs:lnRef idx="0"/>
+    <cs:fillRef idx="0"/>
+    <cs:effectRef idx="0"/>
+    <cs:fontRef idx="minor">
+      <a:schemeClr val="tx1"/>
+    </cs:fontRef>
+    <cs:spPr>
+      <a:ln w="9525" cap="flat" cmpd="sng" algn="ctr">
+        <a:solidFill>
+          <a:schemeClr val="tx1">
+            <a:lumMod val="75000"/>
+            <a:lumOff val="25000"/>
+          </a:schemeClr>
+        </a:solidFill>
+        <a:round/>
+      </a:ln>
+    </cs:spPr>
+  </cs:hiLoLine>
+  <cs:leaderLine>
+    <cs:lnRef idx="0"/>
+    <cs:fillRef idx="0"/>
+    <cs:effectRef idx="0"/>
+    <cs:fontRef idx="minor">
+      <a:schemeClr val="tx1"/>
+    </cs:fontRef>
+    <cs:spPr>
+      <a:ln w="9525" cap="flat" cmpd="sng" algn="ctr">
+        <a:solidFill>
+          <a:schemeClr val="tx1">
+            <a:lumMod val="35000"/>
+            <a:lumOff val="65000"/>
+          </a:schemeClr>
+        </a:solidFill>
+        <a:round/>
+      </a:ln>
+    </cs:spPr>
+  </cs:leaderLine>
+  <cs:legend>
+    <cs:lnRef idx="0"/>
+    <cs:fillRef idx="0"/>
+    <cs:effectRef idx="0"/>
+    <cs:fontRef idx="minor">
+      <a:schemeClr val="tx1">
+        <a:lumMod val="65000"/>
+        <a:lumOff val="35000"/>
+      </a:schemeClr>
+    </cs:fontRef>
+    <cs:defRPr sz="900" kern="1200"/>
+  </cs:legend>
+  <cs:plotArea mods="allowNoFillOverride allowNoLineOverride">
+    <cs:lnRef idx="0"/>
+    <cs:fillRef idx="0"/>
+    <cs:effectRef idx="0"/>
+    <cs:fontRef idx="minor">
+      <a:schemeClr val="tx1"/>
+    </cs:fontRef>
+  </cs:plotArea>
+  <cs:plotArea3D mods="allowNoFillOverride allowNoLineOverride">
+    <cs:lnRef idx="0"/>
+    <cs:fillRef idx="0"/>
+    <cs:effectRef idx="0"/>
+    <cs:fontRef idx="minor">
+      <a:schemeClr val="tx1"/>
+    </cs:fontRef>
+  </cs:plotArea3D>
+  <cs:seriesAxis>
+    <cs:lnRef idx="0"/>
+    <cs:fillRef idx="0"/>
+    <cs:effectRef idx="0"/>
+    <cs:fontRef idx="minor">
+      <a:schemeClr val="tx1">
+        <a:lumMod val="65000"/>
+        <a:lumOff val="35000"/>
+      </a:schemeClr>
+    </cs:fontRef>
+    <cs:defRPr sz="900" kern="1200"/>
+  </cs:seriesAxis>
+  <cs:seriesLine>
+    <cs:lnRef idx="0"/>
+    <cs:fillRef idx="0"/>
+    <cs:effectRef idx="0"/>
+    <cs:fontRef idx="minor">
+      <a:schemeClr val="tx1"/>
+    </cs:fontRef>
+    <cs:spPr>
+      <a:ln w="9525" cap="flat" cmpd="sng" algn="ctr">
+        <a:solidFill>
+          <a:schemeClr val="tx1">
+            <a:lumMod val="35000"/>
+            <a:lumOff val="65000"/>
+          </a:schemeClr>
+        </a:solidFill>
+        <a:round/>
+      </a:ln>
+    </cs:spPr>
+  </cs:seriesLine>
+  <cs:title>
+    <cs:lnRef idx="0"/>
+    <cs:fillRef idx="0"/>
+    <cs:effectRef idx="0"/>
+    <cs:fontRef idx="minor">
+      <a:schemeClr val="tx1">
+        <a:lumMod val="65000"/>
+        <a:lumOff val="35000"/>
+      </a:schemeClr>
+    </cs:fontRef>
+    <cs:defRPr sz="1400" b="0" kern="1200" spc="0" baseline="0"/>
+  </cs:title>
+  <cs:trendline>
+    <cs:lnRef idx="0">
+      <cs:styleClr val="auto"/>
+    </cs:lnRef>
+    <cs:fillRef idx="0"/>
+    <cs:effectRef idx="0"/>
+    <cs:fontRef idx="minor">
+      <a:schemeClr val="tx1"/>
+    </cs:fontRef>
+    <cs:spPr>
+      <a:ln w="19050" cap="rnd">
+        <a:solidFill>
+          <a:schemeClr val="phClr"/>
+        </a:solidFill>
+        <a:prstDash val="sysDot"/>
+      </a:ln>
+    </cs:spPr>
+  </cs:trendline>
+  <cs:trendlineLabel>
+    <cs:lnRef idx="0"/>
+    <cs:fillRef idx="0"/>
+    <cs:effectRef idx="0"/>
+    <cs:fontRef idx="minor">
+      <a:schemeClr val="tx1">
+        <a:lumMod val="65000"/>
+        <a:lumOff val="35000"/>
+      </a:schemeClr>
+    </cs:fontRef>
+    <cs:defRPr sz="900" kern="1200"/>
+  </cs:trendlineLabel>
+  <cs:upBar>
+    <cs:lnRef idx="0"/>
+    <cs:fillRef idx="0"/>
+    <cs:effectRef idx="0"/>
+    <cs:fontRef idx="minor">
+      <a:schemeClr val="dk1"/>
+    </cs:fontRef>
+    <cs:spPr>
+      <a:solidFill>
+        <a:schemeClr val="lt1"/>
+      </a:solidFill>
+      <a:ln w="9525">
+        <a:solidFill>
+          <a:schemeClr val="tx1">
+            <a:lumMod val="15000"/>
+            <a:lumOff val="85000"/>
+          </a:schemeClr>
+        </a:solidFill>
+      </a:ln>
+    </cs:spPr>
+  </cs:upBar>
+  <cs:valueAxis>
+    <cs:lnRef idx="0"/>
+    <cs:fillRef idx="0"/>
+    <cs:effectRef idx="0"/>
+    <cs:fontRef idx="minor">
+      <a:schemeClr val="tx1">
+        <a:lumMod val="65000"/>
+        <a:lumOff val="35000"/>
+      </a:schemeClr>
+    </cs:fontRef>
+    <cs:defRPr sz="900" kern="1200"/>
+  </cs:valueAxis>
+  <cs:wall>
+    <cs:lnRef idx="0"/>
+    <cs:fillRef idx="0"/>
+    <cs:effectRef idx="0"/>
+    <cs:fontRef idx="minor">
+      <a:schemeClr val="tx1"/>
+    </cs:fontRef>
+    <cs:spPr>
+      <a:noFill/>
+      <a:ln>
+        <a:noFill/>
+      </a:ln>
+    </cs:spPr>
+  </cs:wall>
+</cs:chartStyle>
+</file>
+
 <file path=word/theme/theme1.xml><?xml version="1.0" encoding="utf-8"?>
 <a:theme xmlns:a="http://schemas.openxmlformats.org/drawingml/2006/main" name="Office 佈景主題">
   <a:themeElements>
@@ -6237,7 +7892,7 @@
 </file>
 
 <file path=customXml/itemProps1.xml><?xml version="1.0" encoding="utf-8"?>
-<ds:datastoreItem xmlns:ds="http://schemas.openxmlformats.org/officeDocument/2006/customXml" ds:itemID="{237608F2-0F3B-45F7-9219-FF9272F5BD0A}">
+<ds:datastoreItem xmlns:ds="http://schemas.openxmlformats.org/officeDocument/2006/customXml" ds:itemID="{54134897-E020-40B2-93B2-002E601C4C09}">
   <ds:schemaRefs>
     <ds:schemaRef ds:uri="http://schemas.openxmlformats.org/officeDocument/2006/bibliography"/>
   </ds:schemaRefs>

</xml_diff>